<commit_message>
Changes in the yaml
</commit_message>
<xml_diff>
--- a/docs/Handout_1.docx
+++ b/docs/Handout_1.docx
@@ -52,7 +52,7 @@
         <w:t xml:space="preserve">generativa</w:t>
       </w:r>
     </w:p>
-    <w:bookmarkStart w:id="22" w:name="introducción-histórica"/>
+    <w:bookmarkStart w:id="23" w:name="introducción-histórica"/>
     <w:p>
       <w:pPr>
         <w:pStyle w:val="Heading1"/>
@@ -122,8 +122,322 @@
         <w:t xml:space="preserve">Las reglas prescriptivas vs. las reglas descriptivas</w:t>
       </w:r>
     </w:p>
+    <w:p>
+      <w:pPr>
+        <w:pStyle w:val="FirstParagraph"/>
+      </w:pPr>
+      <w:r>
+        <w:rPr>
+          <w:bCs/>
+          <w:b/>
+        </w:rPr>
+        <w:t xml:space="preserve">Las reglas</w:t>
+      </w:r>
+      <w:r>
+        <w:t xml:space="preserve"> </w:t>
+      </w:r>
+      <w:r>
+        <w:rPr>
+          <w:iCs/>
+          <w:i/>
+          <w:bCs/>
+          <w:b/>
+        </w:rPr>
+        <w:t xml:space="preserve">prescriptivas:</w:t>
+      </w:r>
+      <w:r>
+        <w:t xml:space="preserve"> </w:t>
+      </w:r>
+      <w:r>
+        <w:t xml:space="preserve">Indican cómo</w:t>
+      </w:r>
+      <w:r>
+        <w:t xml:space="preserve"> </w:t>
+      </w:r>
+      <w:r>
+        <w:rPr>
+          <w:iCs/>
+          <w:i/>
+        </w:rPr>
+        <w:t xml:space="preserve">debería</w:t>
+      </w:r>
+      <w:r>
+        <w:t xml:space="preserve"> </w:t>
+      </w:r>
+      <w:r>
+        <w:t xml:space="preserve">ser el lenguaje, cómo</w:t>
+      </w:r>
+      <w:r>
+        <w:t xml:space="preserve"> </w:t>
+      </w:r>
+      <w:r>
+        <w:rPr>
+          <w:iCs/>
+          <w:i/>
+        </w:rPr>
+        <w:t xml:space="preserve">deberían</w:t>
+      </w:r>
+      <w:r>
+        <w:t xml:space="preserve"> </w:t>
+      </w:r>
+      <w:r>
+        <w:t xml:space="preserve">usarla los hablantes y qué funciones y usos</w:t>
+      </w:r>
+      <w:r>
+        <w:t xml:space="preserve"> </w:t>
+      </w:r>
+      <w:r>
+        <w:rPr>
+          <w:iCs/>
+          <w:i/>
+        </w:rPr>
+        <w:t xml:space="preserve">deberían</w:t>
+      </w:r>
+      <w:r>
+        <w:t xml:space="preserve"> </w:t>
+      </w:r>
+      <w:r>
+        <w:t xml:space="preserve">tener los elementos que lo componen.</w:t>
+      </w:r>
+    </w:p>
+    <w:p>
+      <w:pPr>
+        <w:pStyle w:val="BodyText"/>
+      </w:pPr>
+      <w:r>
+        <w:t xml:space="preserve">Por ejemplo, en la oración en (1), la lingüística prescriptiva diría que se debería usar</w:t>
+      </w:r>
+      <w:r>
+        <w:t xml:space="preserve"> </w:t>
+      </w:r>
+      <w:r>
+        <w:rPr>
+          <w:iCs/>
+          <w:i/>
+        </w:rPr>
+        <w:t xml:space="preserve">lo</w:t>
+      </w:r>
+      <w:r>
+        <w:t xml:space="preserve"> </w:t>
+      </w:r>
+      <w:r>
+        <w:t xml:space="preserve">en vez de</w:t>
+      </w:r>
+      <w:r>
+        <w:t xml:space="preserve"> </w:t>
+      </w:r>
+      <w:r>
+        <w:rPr>
+          <w:iCs/>
+          <w:i/>
+        </w:rPr>
+        <w:t xml:space="preserve">le</w:t>
+      </w:r>
+      <w:r>
+        <w:t xml:space="preserve"> </w:t>
+      </w:r>
+      <w:r>
+        <w:t xml:space="preserve">y</w:t>
+      </w:r>
+      <w:r>
+        <w:t xml:space="preserve"> </w:t>
+      </w:r>
+      <w:r>
+        <w:rPr>
+          <w:iCs/>
+          <w:i/>
+        </w:rPr>
+        <w:t xml:space="preserve">había</w:t>
+      </w:r>
+      <w:r>
+        <w:t xml:space="preserve"> </w:t>
+      </w:r>
+      <w:r>
+        <w:t xml:space="preserve">en (2).</w:t>
+      </w:r>
+    </w:p>
+    <w:p>
+      <w:pPr>
+        <w:numPr>
+          <w:ilvl w:val="0"/>
+          <w:numId w:val="1003"/>
+        </w:numPr>
+        <w:pStyle w:val="Compact"/>
+      </w:pPr>
+      <w:r>
+        <w:t xml:space="preserve">María ha visto a Juan. Yo también</w:t>
+      </w:r>
+      <w:r>
+        <w:t xml:space="preserve"> </w:t>
+      </w:r>
+      <w:r>
+        <w:rPr>
+          <w:iCs/>
+          <w:i/>
+        </w:rPr>
+        <w:t xml:space="preserve">le</w:t>
+      </w:r>
+      <w:r>
+        <w:t xml:space="preserve"> </w:t>
+      </w:r>
+      <w:r>
+        <w:t xml:space="preserve">he visto.</w:t>
+      </w:r>
+    </w:p>
+    <w:p>
+      <w:pPr>
+        <w:numPr>
+          <w:ilvl w:val="0"/>
+          <w:numId w:val="1003"/>
+        </w:numPr>
+        <w:pStyle w:val="Compact"/>
+      </w:pPr>
+      <w:r>
+        <w:rPr>
+          <w:iCs/>
+          <w:i/>
+        </w:rPr>
+        <w:t xml:space="preserve">Habían</w:t>
+      </w:r>
+      <w:r>
+        <w:t xml:space="preserve"> </w:t>
+      </w:r>
+      <w:r>
+        <w:t xml:space="preserve">tres coches aparcados.</w:t>
+      </w:r>
+    </w:p>
+    <w:p>
+      <w:pPr>
+        <w:pStyle w:val="FirstParagraph"/>
+      </w:pPr>
+      <w:r>
+        <w:rPr>
+          <w:bCs/>
+          <w:b/>
+        </w:rPr>
+        <w:t xml:space="preserve">Las reglas</w:t>
+      </w:r>
+      <w:r>
+        <w:t xml:space="preserve"> </w:t>
+      </w:r>
+      <w:r>
+        <w:rPr>
+          <w:iCs/>
+          <w:i/>
+          <w:bCs/>
+          <w:b/>
+        </w:rPr>
+        <w:t xml:space="preserve">descriptivas:</w:t>
+      </w:r>
+      <w:r>
+        <w:t xml:space="preserve"> </w:t>
+      </w:r>
+      <w:r>
+        <w:t xml:space="preserve">Indican qué construcciones se usan en realidad y las circunstancias en qué se usan.</w:t>
+      </w:r>
+    </w:p>
+    <w:p>
+      <w:pPr>
+        <w:pStyle w:val="BodyText"/>
+      </w:pPr>
+      <w:r>
+        <w:t xml:space="preserve">Por ejemplo, la lingüística descriptiva diría que se usa</w:t>
+      </w:r>
+      <w:r>
+        <w:t xml:space="preserve"> </w:t>
+      </w:r>
+      <w:r>
+        <w:rPr>
+          <w:iCs/>
+          <w:i/>
+        </w:rPr>
+        <w:t xml:space="preserve">le</w:t>
+      </w:r>
+      <w:r>
+        <w:t xml:space="preserve"> </w:t>
+      </w:r>
+      <w:r>
+        <w:t xml:space="preserve">en la zona de norte de España (y en otras partes de España), cuando el referente es masculino y animado. Y que se usa</w:t>
+      </w:r>
+      <w:r>
+        <w:t xml:space="preserve"> </w:t>
+      </w:r>
+      <w:r>
+        <w:t xml:space="preserve">“</w:t>
+      </w:r>
+      <w:r>
+        <w:t xml:space="preserve">habían</w:t>
+      </w:r>
+      <w:r>
+        <w:t xml:space="preserve">”</w:t>
+      </w:r>
+      <w:r>
+        <w:t xml:space="preserve"> </w:t>
+      </w:r>
+      <w:r>
+        <w:t xml:space="preserve">para reflejar que el sujeto de la oración es plural, como con</w:t>
+      </w:r>
+      <w:r>
+        <w:t xml:space="preserve"> </w:t>
+      </w:r>
+      <w:r>
+        <w:t xml:space="preserve">“</w:t>
+      </w:r>
+      <w:r>
+        <w:t xml:space="preserve">Son las tres/Es la una.</w:t>
+      </w:r>
+      <w:r>
+        <w:t xml:space="preserve">”</w:t>
+      </w:r>
+    </w:p>
+    <w:p>
+      <w:pPr>
+        <w:pStyle w:val="BodyText"/>
+      </w:pPr>
+      <w:r>
+        <w:rPr>
+          <w:bCs/>
+          <w:b/>
+        </w:rPr>
+        <w:t xml:space="preserve">Una pregunta:</w:t>
+      </w:r>
+      <w:r>
+        <w:t xml:space="preserve"> </w:t>
+      </w:r>
+      <w:r>
+        <w:t xml:space="preserve">¿Es la lingüística tradicional prescriptiva o descriptiva?</w:t>
+      </w:r>
+    </w:p>
+    <w:p>
+      <w:pPr>
+        <w:pStyle w:val="BodyText"/>
+      </w:pPr>
+      <w:r>
+        <w:rPr>
+          <w:bCs/>
+          <w:b/>
+        </w:rPr>
+        <w:t xml:space="preserve">Importante:</w:t>
+      </w:r>
+      <w:r>
+        <w:t xml:space="preserve"> </w:t>
+      </w:r>
+      <w:r>
+        <w:t xml:space="preserve">La lingüística moderna es una lingüística descriptiva y es la lingüística que vamos a hacer nosotros</w:t>
+      </w:r>
+    </w:p>
     <w:bookmarkEnd w:id="21"/>
+    <w:bookmarkStart w:id="22" w:name="hacía-la-lingüística-moderna"/>
+    <w:p>
+      <w:pPr>
+        <w:pStyle w:val="Heading2"/>
+      </w:pPr>
+      <w:r>
+        <w:t xml:space="preserve">Hacía la lingüística moderna</w:t>
+      </w:r>
+    </w:p>
     <w:bookmarkEnd w:id="22"/>
+    <w:bookmarkEnd w:id="23"/>
     <w:sectPr/>
   </w:body>
 </w:document>
@@ -391,6 +705,91 @@
       </w:pPr>
     </w:lvl>
   </w:abstractNum>
+  <w:abstractNum w:abstractNumId="99411">
+    <w:nsid w:val="A99411"/>
+    <w:multiLevelType w:val="multilevel"/>
+    <w:lvl w:ilvl="0">
+      <w:start w:val="1"/>
+      <w:numFmt w:val="decimal"/>
+      <w:lvlText w:val="%1."/>
+      <w:lvlJc w:val="left"/>
+      <w:pPr>
+        <w:ind w:left="720" w:hanging="480"/>
+      </w:pPr>
+    </w:lvl>
+    <w:lvl w:ilvl="1">
+      <w:start w:val="1"/>
+      <w:numFmt w:val="decimal"/>
+      <w:lvlText w:val="%2."/>
+      <w:lvlJc w:val="left"/>
+      <w:pPr>
+        <w:ind w:left="1440" w:hanging="480"/>
+      </w:pPr>
+    </w:lvl>
+    <w:lvl w:ilvl="2">
+      <w:start w:val="1"/>
+      <w:numFmt w:val="decimal"/>
+      <w:lvlText w:val="%3."/>
+      <w:lvlJc w:val="left"/>
+      <w:pPr>
+        <w:ind w:left="2160" w:hanging="480"/>
+      </w:pPr>
+    </w:lvl>
+    <w:lvl w:ilvl="3">
+      <w:start w:val="1"/>
+      <w:numFmt w:val="decimal"/>
+      <w:lvlText w:val="%4."/>
+      <w:lvlJc w:val="left"/>
+      <w:pPr>
+        <w:ind w:left="2880" w:hanging="480"/>
+      </w:pPr>
+    </w:lvl>
+    <w:lvl w:ilvl="4">
+      <w:start w:val="1"/>
+      <w:numFmt w:val="decimal"/>
+      <w:lvlText w:val="%5."/>
+      <w:lvlJc w:val="left"/>
+      <w:pPr>
+        <w:ind w:left="3600" w:hanging="480"/>
+      </w:pPr>
+    </w:lvl>
+    <w:lvl w:ilvl="5">
+      <w:start w:val="1"/>
+      <w:numFmt w:val="decimal"/>
+      <w:lvlText w:val="%6."/>
+      <w:lvlJc w:val="left"/>
+      <w:pPr>
+        <w:ind w:left="4320" w:hanging="480"/>
+      </w:pPr>
+    </w:lvl>
+    <w:lvl w:ilvl="6">
+      <w:start w:val="1"/>
+      <w:numFmt w:val="decimal"/>
+      <w:lvlText w:val="%7."/>
+      <w:lvlJc w:val="left"/>
+      <w:pPr>
+        <w:ind w:left="5040" w:hanging="480"/>
+      </w:pPr>
+    </w:lvl>
+    <w:lvl w:ilvl="7">
+      <w:start w:val="1"/>
+      <w:numFmt w:val="decimal"/>
+      <w:lvlText w:val="%8."/>
+      <w:lvlJc w:val="left"/>
+      <w:pPr>
+        <w:ind w:left="5760" w:hanging="480"/>
+      </w:pPr>
+    </w:lvl>
+    <w:lvl w:ilvl="8">
+      <w:start w:val="1"/>
+      <w:numFmt w:val="decimal"/>
+      <w:lvlText w:val="%9."/>
+      <w:lvlJc w:val="left"/>
+      <w:pPr>
+        <w:ind w:left="6480" w:hanging="480"/>
+      </w:pPr>
+    </w:lvl>
+  </w:abstractNum>
   <w:num w:numId="1000">
     <w:abstractNumId w:val="990"/>
   </w:num>
@@ -399,6 +798,36 @@
   </w:num>
   <w:num w:numId="1002">
     <w:abstractNumId w:val="99511"/>
+    <w:lvlOverride w:ilvl="0">
+      <w:startOverride w:val="1"/>
+    </w:lvlOverride>
+    <w:lvlOverride w:ilvl="1">
+      <w:startOverride w:val="1"/>
+    </w:lvlOverride>
+    <w:lvlOverride w:ilvl="2">
+      <w:startOverride w:val="1"/>
+    </w:lvlOverride>
+    <w:lvlOverride w:ilvl="3">
+      <w:startOverride w:val="1"/>
+    </w:lvlOverride>
+    <w:lvlOverride w:ilvl="4">
+      <w:startOverride w:val="1"/>
+    </w:lvlOverride>
+    <w:lvlOverride w:ilvl="5">
+      <w:startOverride w:val="1"/>
+    </w:lvlOverride>
+    <w:lvlOverride w:ilvl="6">
+      <w:startOverride w:val="1"/>
+    </w:lvlOverride>
+    <w:lvlOverride w:ilvl="7">
+      <w:startOverride w:val="1"/>
+    </w:lvlOverride>
+    <w:lvlOverride w:ilvl="8">
+      <w:startOverride w:val="1"/>
+    </w:lvlOverride>
+  </w:num>
+  <w:num w:numId="1003">
+    <w:abstractNumId w:val="99411"/>
     <w:lvlOverride w:ilvl="0">
       <w:startOverride w:val="1"/>
     </w:lvlOverride>

</xml_diff>

<commit_message>
Changes in Handout 1
</commit_message>
<xml_diff>
--- a/docs/Handout_1.docx
+++ b/docs/Handout_1.docx
@@ -52,7 +52,7 @@
         <w:t xml:space="preserve">generativa</w:t>
       </w:r>
     </w:p>
-    <w:bookmarkStart w:id="23" w:name="introducción-histórica"/>
+    <w:bookmarkStart w:id="25" w:name="introducción-histórica"/>
     <w:p>
       <w:pPr>
         <w:pStyle w:val="Heading1"/>
@@ -427,7 +427,7 @@
       </w:r>
     </w:p>
     <w:bookmarkEnd w:id="21"/>
-    <w:bookmarkStart w:id="22" w:name="hacía-la-lingüística-moderna"/>
+    <w:bookmarkStart w:id="24" w:name="hacía-la-lingüística-moderna"/>
     <w:p>
       <w:pPr>
         <w:pStyle w:val="Heading2"/>
@@ -436,8 +436,359 @@
         <w:t xml:space="preserve">Hacía la lingüística moderna</w:t>
       </w:r>
     </w:p>
-    <w:bookmarkEnd w:id="22"/>
-    <w:bookmarkEnd w:id="23"/>
+    <w:p>
+      <w:pPr>
+        <w:numPr>
+          <w:ilvl w:val="0"/>
+          <w:numId w:val="1004"/>
+        </w:numPr>
+        <w:pStyle w:val="Compact"/>
+      </w:pPr>
+      <w:r>
+        <w:rPr>
+          <w:bCs/>
+          <w:b/>
+        </w:rPr>
+        <w:t xml:space="preserve">Los finales del siglo 18:</w:t>
+      </w:r>
+      <w:r>
+        <w:t xml:space="preserve"> </w:t>
+      </w:r>
+      <w:r>
+        <w:t xml:space="preserve">Un momento importante en la lingüística moderna fue alrededor de los finales del siglo 18 (o sea, por los años 1700). Se descubrió una conexión genealógica entre la mayor parte de los idiomas de Europa y el sánscrito y otros idiomas de la India e Irán.</w:t>
+      </w:r>
+    </w:p>
+    <w:p>
+      <w:pPr>
+        <w:numPr>
+          <w:ilvl w:val="1"/>
+          <w:numId w:val="1005"/>
+        </w:numPr>
+        <w:pStyle w:val="Compact"/>
+      </w:pPr>
+      <w:r>
+        <w:t xml:space="preserve">El efecto era el desarrollo de estudios del lenguaje de una</w:t>
+      </w:r>
+      <w:r>
+        <w:t xml:space="preserve"> </w:t>
+      </w:r>
+      <w:r>
+        <w:rPr>
+          <w:iCs/>
+          <w:i/>
+          <w:bCs/>
+          <w:b/>
+        </w:rPr>
+        <w:t xml:space="preserve">perspectiva diacrónica</w:t>
+      </w:r>
+      <w:r>
+        <w:t xml:space="preserve"> </w:t>
+      </w:r>
+      <w:r>
+        <w:t xml:space="preserve">(</w:t>
+      </w:r>
+      <w:r>
+        <w:t xml:space="preserve">“</w:t>
+      </w:r>
+      <w:r>
+        <w:t xml:space="preserve">histórica</w:t>
+      </w:r>
+      <w:r>
+        <w:t xml:space="preserve">”</w:t>
+      </w:r>
+      <w:r>
+        <w:t xml:space="preserve">) y estudios comparativos entre lenguas próximas y remotas.</w:t>
+      </w:r>
+    </w:p>
+    <w:p>
+      <w:pPr>
+        <w:numPr>
+          <w:ilvl w:val="0"/>
+          <w:numId w:val="1004"/>
+        </w:numPr>
+        <w:pStyle w:val="Compact"/>
+      </w:pPr>
+      <w:r>
+        <w:rPr>
+          <w:bCs/>
+          <w:b/>
+        </w:rPr>
+        <w:t xml:space="preserve">A principios del siglo 20:</w:t>
+      </w:r>
+      <w:r>
+        <w:t xml:space="preserve"> </w:t>
+      </w:r>
+      <w:r>
+        <w:t xml:space="preserve">Gracias en gran parte a Ferdinand de Saussure, el enfoque cambió del estudio</w:t>
+      </w:r>
+      <w:r>
+        <w:t xml:space="preserve"> </w:t>
+      </w:r>
+      <w:r>
+        <w:rPr>
+          <w:iCs/>
+          <w:i/>
+          <w:bCs/>
+          <w:b/>
+        </w:rPr>
+        <w:t xml:space="preserve">diacrónico</w:t>
+      </w:r>
+      <w:r>
+        <w:t xml:space="preserve"> </w:t>
+      </w:r>
+      <w:r>
+        <w:t xml:space="preserve">de las lenguas al estudio</w:t>
+      </w:r>
+      <w:r>
+        <w:t xml:space="preserve"> </w:t>
+      </w:r>
+      <w:r>
+        <w:rPr>
+          <w:iCs/>
+          <w:i/>
+          <w:bCs/>
+          <w:b/>
+        </w:rPr>
+        <w:t xml:space="preserve">sincrónico</w:t>
+      </w:r>
+      <w:r>
+        <w:t xml:space="preserve"> </w:t>
+      </w:r>
+      <w:r>
+        <w:t xml:space="preserve">de las lenguas. Es decir, al estudio de una lengua en un momento determinado en el tiempo.</w:t>
+      </w:r>
+    </w:p>
+    <w:p>
+      <w:pPr>
+        <w:numPr>
+          <w:ilvl w:val="1"/>
+          <w:numId w:val="1006"/>
+        </w:numPr>
+        <w:pStyle w:val="Compact"/>
+      </w:pPr>
+      <w:r>
+        <w:t xml:space="preserve">Un efecto era un fomento en la investigación de lenguas que no poseían un sistema de escritura, algo que era difícil hacer desde una perspectiva histórica. - La principal contribución era señalar que toda idioma constituye un</w:t>
+      </w:r>
+      <w:r>
+        <w:t xml:space="preserve"> </w:t>
+      </w:r>
+      <w:r>
+        <w:rPr>
+          <w:iCs/>
+          <w:i/>
+          <w:bCs/>
+          <w:b/>
+        </w:rPr>
+        <w:t xml:space="preserve">sistema</w:t>
+      </w:r>
+      <w:r>
+        <w:t xml:space="preserve">, con elementos relacionados entre sí.</w:t>
+      </w:r>
+    </w:p>
+    <w:p>
+      <w:pPr>
+        <w:numPr>
+          <w:ilvl w:val="0"/>
+          <w:numId w:val="1007"/>
+        </w:numPr>
+        <w:pStyle w:val="Compact"/>
+      </w:pPr>
+    </w:p>
+    <w:p>
+      <w:pPr>
+        <w:numPr>
+          <w:ilvl w:val="1"/>
+          <w:numId w:val="1008"/>
+        </w:numPr>
+        <w:pStyle w:val="Compact"/>
+      </w:pPr>
+      <w:r>
+        <w:rPr>
+          <w:bCs/>
+          <w:b/>
+        </w:rPr>
+        <w:t xml:space="preserve">Latin</w:t>
+      </w:r>
+      <w:r>
+        <w:t xml:space="preserve"> </w:t>
+      </w:r>
+      <w:r>
+        <w:t xml:space="preserve">- Full noun with</w:t>
+      </w:r>
+      <w:r>
+        <w:t xml:space="preserve"> </w:t>
+      </w:r>
+      <w:r>
+        <w:t xml:space="preserve">“</w:t>
+      </w:r>
+      <w:r>
+        <w:t xml:space="preserve">long</w:t>
+      </w:r>
+      <w:r>
+        <w:t xml:space="preserve">”</w:t>
+      </w:r>
+      <w:r>
+        <w:t xml:space="preserve"> </w:t>
+      </w:r>
+      <w:r>
+        <w:t xml:space="preserve">e -</w:t>
+      </w:r>
+      <w:r>
+        <w:t xml:space="preserve"> </w:t>
+      </w:r>
+      <w:r>
+        <w:rPr>
+          <w:iCs/>
+          <w:i/>
+        </w:rPr>
+        <w:t xml:space="preserve">sē</w:t>
+      </w:r>
+    </w:p>
+    <w:p>
+      <w:pPr>
+        <w:numPr>
+          <w:ilvl w:val="1"/>
+          <w:numId w:val="1008"/>
+        </w:numPr>
+        <w:pStyle w:val="Compact"/>
+      </w:pPr>
+      <w:r>
+        <w:rPr>
+          <w:bCs/>
+          <w:b/>
+        </w:rPr>
+        <w:t xml:space="preserve">Old Spanish</w:t>
+      </w:r>
+      <w:r>
+        <w:t xml:space="preserve"> </w:t>
+      </w:r>
+      <w:r>
+        <w:t xml:space="preserve">- Full noun with</w:t>
+      </w:r>
+      <w:r>
+        <w:t xml:space="preserve"> </w:t>
+      </w:r>
+      <w:r>
+        <w:t xml:space="preserve">“</w:t>
+      </w:r>
+      <w:r>
+        <w:t xml:space="preserve">short</w:t>
+      </w:r>
+      <w:r>
+        <w:t xml:space="preserve">”</w:t>
+      </w:r>
+      <w:r>
+        <w:t xml:space="preserve"> </w:t>
+      </w:r>
+      <w:r>
+        <w:t xml:space="preserve">e -</w:t>
+      </w:r>
+      <w:r>
+        <w:t xml:space="preserve"> </w:t>
+      </w:r>
+      <w:r>
+        <w:rPr>
+          <w:iCs/>
+          <w:i/>
+        </w:rPr>
+        <w:t xml:space="preserve">se</w:t>
+      </w:r>
+    </w:p>
+    <w:p>
+      <w:pPr>
+        <w:numPr>
+          <w:ilvl w:val="1"/>
+          <w:numId w:val="1008"/>
+        </w:numPr>
+        <w:pStyle w:val="Compact"/>
+      </w:pPr>
+      <w:r>
+        <w:rPr>
+          <w:bCs/>
+          <w:b/>
+        </w:rPr>
+        <w:t xml:space="preserve">Modern Spanish</w:t>
+      </w:r>
+      <w:r>
+        <w:rPr>
+          <w:rStyle w:val="FootnoteReference"/>
+        </w:rPr>
+        <w:footnoteReference w:id="22"/>
+      </w:r>
+      <w:r>
+        <w:t xml:space="preserve"> </w:t>
+      </w:r>
+      <w:r>
+        <w:t xml:space="preserve">- A clitic pronoun attached to the verb -</w:t>
+      </w:r>
+      <w:r>
+        <w:t xml:space="preserve"> </w:t>
+      </w:r>
+      <w:r>
+        <w:rPr>
+          <w:iCs/>
+          <w:i/>
+        </w:rPr>
+        <w:t xml:space="preserve">se</w:t>
+      </w:r>
+    </w:p>
+    <w:p>
+      <w:pPr>
+        <w:numPr>
+          <w:ilvl w:val="0"/>
+          <w:numId w:val="1009"/>
+        </w:numPr>
+        <w:pStyle w:val="Compact"/>
+      </w:pPr>
+      <w:r>
+        <w:t xml:space="preserve">Un análisis</w:t>
+      </w:r>
+      <w:r>
+        <w:t xml:space="preserve"> </w:t>
+      </w:r>
+      <w:r>
+        <w:rPr>
+          <w:iCs/>
+          <w:i/>
+        </w:rPr>
+        <w:t xml:space="preserve">diacrónico</w:t>
+      </w:r>
+      <w:r>
+        <w:t xml:space="preserve"> </w:t>
+      </w:r>
+      <w:r>
+        <w:t xml:space="preserve">se preocupa por los cambios:</w:t>
+      </w:r>
+    </w:p>
+    <w:p>
+      <w:pPr>
+        <w:numPr>
+          <w:ilvl w:val="0"/>
+          <w:numId w:val="1010"/>
+        </w:numPr>
+        <w:pStyle w:val="Compact"/>
+      </w:pPr>
+    </w:p>
+    <w:p>
+      <w:pPr>
+        <w:numPr>
+          <w:ilvl w:val="1"/>
+          <w:numId w:val="1011"/>
+        </w:numPr>
+        <w:pStyle w:val="Compact"/>
+      </w:pPr>
+      <w:r>
+        <w:t xml:space="preserve">este algodon es atal que se non quema por fuego</w:t>
+      </w:r>
+      <w:r>
+        <w:rPr>
+          <w:rStyle w:val="FootnoteReference"/>
+        </w:rPr>
+        <w:footnoteReference w:id="23"/>
+      </w:r>
+    </w:p>
+    <w:bookmarkEnd w:id="24"/>
+    <w:bookmarkEnd w:id="25"/>
     <w:sectPr/>
   </w:body>
 </w:document>
@@ -463,6 +814,44 @@
       </w:r>
     </w:p>
   </w:footnote>
+  <w:footnote w:id="22">
+    <w:p>
+      <w:pPr>
+        <w:pStyle w:val="FootnoteText"/>
+      </w:pPr>
+      <w:r>
+        <w:rPr>
+          <w:rStyle w:val="FootnoteReference"/>
+        </w:rPr>
+        <w:footnoteRef/>
+      </w:r>
+      <w:r>
+        <w:t xml:space="preserve"> </w:t>
+      </w:r>
+      <w:r>
+        <w:t xml:space="preserve">Latin (200 BC-500 AD), Old Spanish (1200-1400), Middle Spanish (1400-1600), Modern Spanish (1600-present)</w:t>
+      </w:r>
+    </w:p>
+  </w:footnote>
+  <w:footnote w:id="23">
+    <w:p>
+      <w:pPr>
+        <w:pStyle w:val="FootnoteText"/>
+      </w:pPr>
+      <w:r>
+        <w:rPr>
+          <w:rStyle w:val="FootnoteReference"/>
+        </w:rPr>
+        <w:footnoteRef/>
+      </w:r>
+      <w:r>
+        <w:t xml:space="preserve"> </w:t>
+      </w:r>
+      <w:r>
+        <w:t xml:space="preserve">Anonymous, Lapidario, fol. 17R; c. 1250</w:t>
+      </w:r>
+    </w:p>
+  </w:footnote>
 </w:footnotes>
 </file>
 
@@ -790,6 +1179,261 @@
       </w:pPr>
     </w:lvl>
   </w:abstractNum>
+  <w:abstractNum w:abstractNumId="99433">
+    <w:nsid w:val="A99433"/>
+    <w:multiLevelType w:val="multilevel"/>
+    <w:lvl w:ilvl="0">
+      <w:start w:val="3"/>
+      <w:numFmt w:val="decimal"/>
+      <w:lvlText w:val="(%1)"/>
+      <w:lvlJc w:val="left"/>
+      <w:pPr>
+        <w:ind w:left="720" w:hanging="480"/>
+      </w:pPr>
+    </w:lvl>
+    <w:lvl w:ilvl="1">
+      <w:start w:val="3"/>
+      <w:numFmt w:val="decimal"/>
+      <w:lvlText w:val="(%2)"/>
+      <w:lvlJc w:val="left"/>
+      <w:pPr>
+        <w:ind w:left="1440" w:hanging="480"/>
+      </w:pPr>
+    </w:lvl>
+    <w:lvl w:ilvl="2">
+      <w:start w:val="3"/>
+      <w:numFmt w:val="decimal"/>
+      <w:lvlText w:val="(%3)"/>
+      <w:lvlJc w:val="left"/>
+      <w:pPr>
+        <w:ind w:left="2160" w:hanging="480"/>
+      </w:pPr>
+    </w:lvl>
+    <w:lvl w:ilvl="3">
+      <w:start w:val="3"/>
+      <w:numFmt w:val="decimal"/>
+      <w:lvlText w:val="(%4)"/>
+      <w:lvlJc w:val="left"/>
+      <w:pPr>
+        <w:ind w:left="2880" w:hanging="480"/>
+      </w:pPr>
+    </w:lvl>
+    <w:lvl w:ilvl="4">
+      <w:start w:val="3"/>
+      <w:numFmt w:val="decimal"/>
+      <w:lvlText w:val="(%5)"/>
+      <w:lvlJc w:val="left"/>
+      <w:pPr>
+        <w:ind w:left="3600" w:hanging="480"/>
+      </w:pPr>
+    </w:lvl>
+    <w:lvl w:ilvl="5">
+      <w:start w:val="3"/>
+      <w:numFmt w:val="decimal"/>
+      <w:lvlText w:val="(%6)"/>
+      <w:lvlJc w:val="left"/>
+      <w:pPr>
+        <w:ind w:left="4320" w:hanging="480"/>
+      </w:pPr>
+    </w:lvl>
+    <w:lvl w:ilvl="6">
+      <w:start w:val="3"/>
+      <w:numFmt w:val="decimal"/>
+      <w:lvlText w:val="(%7)"/>
+      <w:lvlJc w:val="left"/>
+      <w:pPr>
+        <w:ind w:left="5040" w:hanging="480"/>
+      </w:pPr>
+    </w:lvl>
+    <w:lvl w:ilvl="7">
+      <w:start w:val="3"/>
+      <w:numFmt w:val="decimal"/>
+      <w:lvlText w:val="(%8)"/>
+      <w:lvlJc w:val="left"/>
+      <w:pPr>
+        <w:ind w:left="5760" w:hanging="480"/>
+      </w:pPr>
+    </w:lvl>
+    <w:lvl w:ilvl="8">
+      <w:start w:val="3"/>
+      <w:numFmt w:val="decimal"/>
+      <w:lvlText w:val="(%9)"/>
+      <w:lvlJc w:val="left"/>
+      <w:pPr>
+        <w:ind w:left="6480" w:hanging="480"/>
+      </w:pPr>
+    </w:lvl>
+  </w:abstractNum>
+  <w:abstractNum w:abstractNumId="99434">
+    <w:nsid w:val="A99434"/>
+    <w:multiLevelType w:val="multilevel"/>
+    <w:lvl w:ilvl="0">
+      <w:start w:val="4"/>
+      <w:numFmt w:val="decimal"/>
+      <w:lvlText w:val="(%1)"/>
+      <w:lvlJc w:val="left"/>
+      <w:pPr>
+        <w:ind w:left="720" w:hanging="480"/>
+      </w:pPr>
+    </w:lvl>
+    <w:lvl w:ilvl="1">
+      <w:start w:val="4"/>
+      <w:numFmt w:val="decimal"/>
+      <w:lvlText w:val="(%2)"/>
+      <w:lvlJc w:val="left"/>
+      <w:pPr>
+        <w:ind w:left="1440" w:hanging="480"/>
+      </w:pPr>
+    </w:lvl>
+    <w:lvl w:ilvl="2">
+      <w:start w:val="4"/>
+      <w:numFmt w:val="decimal"/>
+      <w:lvlText w:val="(%3)"/>
+      <w:lvlJc w:val="left"/>
+      <w:pPr>
+        <w:ind w:left="2160" w:hanging="480"/>
+      </w:pPr>
+    </w:lvl>
+    <w:lvl w:ilvl="3">
+      <w:start w:val="4"/>
+      <w:numFmt w:val="decimal"/>
+      <w:lvlText w:val="(%4)"/>
+      <w:lvlJc w:val="left"/>
+      <w:pPr>
+        <w:ind w:left="2880" w:hanging="480"/>
+      </w:pPr>
+    </w:lvl>
+    <w:lvl w:ilvl="4">
+      <w:start w:val="4"/>
+      <w:numFmt w:val="decimal"/>
+      <w:lvlText w:val="(%5)"/>
+      <w:lvlJc w:val="left"/>
+      <w:pPr>
+        <w:ind w:left="3600" w:hanging="480"/>
+      </w:pPr>
+    </w:lvl>
+    <w:lvl w:ilvl="5">
+      <w:start w:val="4"/>
+      <w:numFmt w:val="decimal"/>
+      <w:lvlText w:val="(%6)"/>
+      <w:lvlJc w:val="left"/>
+      <w:pPr>
+        <w:ind w:left="4320" w:hanging="480"/>
+      </w:pPr>
+    </w:lvl>
+    <w:lvl w:ilvl="6">
+      <w:start w:val="4"/>
+      <w:numFmt w:val="decimal"/>
+      <w:lvlText w:val="(%7)"/>
+      <w:lvlJc w:val="left"/>
+      <w:pPr>
+        <w:ind w:left="5040" w:hanging="480"/>
+      </w:pPr>
+    </w:lvl>
+    <w:lvl w:ilvl="7">
+      <w:start w:val="4"/>
+      <w:numFmt w:val="decimal"/>
+      <w:lvlText w:val="(%8)"/>
+      <w:lvlJc w:val="left"/>
+      <w:pPr>
+        <w:ind w:left="5760" w:hanging="480"/>
+      </w:pPr>
+    </w:lvl>
+    <w:lvl w:ilvl="8">
+      <w:start w:val="4"/>
+      <w:numFmt w:val="decimal"/>
+      <w:lvlText w:val="(%9)"/>
+      <w:lvlJc w:val="left"/>
+      <w:pPr>
+        <w:ind w:left="6480" w:hanging="480"/>
+      </w:pPr>
+    </w:lvl>
+  </w:abstractNum>
+  <w:abstractNum w:abstractNumId="99711">
+    <w:nsid w:val="A99711"/>
+    <w:multiLevelType w:val="multilevel"/>
+    <w:lvl w:ilvl="0">
+      <w:start w:val="1"/>
+      <w:numFmt w:val="lowerLetter"/>
+      <w:lvlText w:val="%1."/>
+      <w:lvlJc w:val="left"/>
+      <w:pPr>
+        <w:ind w:left="720" w:hanging="480"/>
+      </w:pPr>
+    </w:lvl>
+    <w:lvl w:ilvl="1">
+      <w:start w:val="1"/>
+      <w:numFmt w:val="lowerLetter"/>
+      <w:lvlText w:val="%2."/>
+      <w:lvlJc w:val="left"/>
+      <w:pPr>
+        <w:ind w:left="1440" w:hanging="480"/>
+      </w:pPr>
+    </w:lvl>
+    <w:lvl w:ilvl="2">
+      <w:start w:val="1"/>
+      <w:numFmt w:val="lowerLetter"/>
+      <w:lvlText w:val="%3."/>
+      <w:lvlJc w:val="left"/>
+      <w:pPr>
+        <w:ind w:left="2160" w:hanging="480"/>
+      </w:pPr>
+    </w:lvl>
+    <w:lvl w:ilvl="3">
+      <w:start w:val="1"/>
+      <w:numFmt w:val="lowerLetter"/>
+      <w:lvlText w:val="%4."/>
+      <w:lvlJc w:val="left"/>
+      <w:pPr>
+        <w:ind w:left="2880" w:hanging="480"/>
+      </w:pPr>
+    </w:lvl>
+    <w:lvl w:ilvl="4">
+      <w:start w:val="1"/>
+      <w:numFmt w:val="lowerLetter"/>
+      <w:lvlText w:val="%5."/>
+      <w:lvlJc w:val="left"/>
+      <w:pPr>
+        <w:ind w:left="3600" w:hanging="480"/>
+      </w:pPr>
+    </w:lvl>
+    <w:lvl w:ilvl="5">
+      <w:start w:val="1"/>
+      <w:numFmt w:val="lowerLetter"/>
+      <w:lvlText w:val="%6."/>
+      <w:lvlJc w:val="left"/>
+      <w:pPr>
+        <w:ind w:left="4320" w:hanging="480"/>
+      </w:pPr>
+    </w:lvl>
+    <w:lvl w:ilvl="6">
+      <w:start w:val="1"/>
+      <w:numFmt w:val="lowerLetter"/>
+      <w:lvlText w:val="%7."/>
+      <w:lvlJc w:val="left"/>
+      <w:pPr>
+        <w:ind w:left="5040" w:hanging="480"/>
+      </w:pPr>
+    </w:lvl>
+    <w:lvl w:ilvl="7">
+      <w:start w:val="1"/>
+      <w:numFmt w:val="lowerLetter"/>
+      <w:lvlText w:val="%8."/>
+      <w:lvlJc w:val="left"/>
+      <w:pPr>
+        <w:ind w:left="5760" w:hanging="480"/>
+      </w:pPr>
+    </w:lvl>
+    <w:lvl w:ilvl="8">
+      <w:start w:val="1"/>
+      <w:numFmt w:val="lowerLetter"/>
+      <w:lvlText w:val="%9."/>
+      <w:lvlJc w:val="left"/>
+      <w:pPr>
+        <w:ind w:left="6480" w:hanging="480"/>
+      </w:pPr>
+    </w:lvl>
+  </w:abstractNum>
   <w:num w:numId="1000">
     <w:abstractNumId w:val="990"/>
   </w:num>
@@ -828,6 +1472,111 @@
   </w:num>
   <w:num w:numId="1003">
     <w:abstractNumId w:val="99411"/>
+    <w:lvlOverride w:ilvl="0">
+      <w:startOverride w:val="1"/>
+    </w:lvlOverride>
+    <w:lvlOverride w:ilvl="1">
+      <w:startOverride w:val="1"/>
+    </w:lvlOverride>
+    <w:lvlOverride w:ilvl="2">
+      <w:startOverride w:val="1"/>
+    </w:lvlOverride>
+    <w:lvlOverride w:ilvl="3">
+      <w:startOverride w:val="1"/>
+    </w:lvlOverride>
+    <w:lvlOverride w:ilvl="4">
+      <w:startOverride w:val="1"/>
+    </w:lvlOverride>
+    <w:lvlOverride w:ilvl="5">
+      <w:startOverride w:val="1"/>
+    </w:lvlOverride>
+    <w:lvlOverride w:ilvl="6">
+      <w:startOverride w:val="1"/>
+    </w:lvlOverride>
+    <w:lvlOverride w:ilvl="7">
+      <w:startOverride w:val="1"/>
+    </w:lvlOverride>
+    <w:lvlOverride w:ilvl="8">
+      <w:startOverride w:val="1"/>
+    </w:lvlOverride>
+  </w:num>
+  <w:num w:numId="1004">
+    <w:abstractNumId w:val="991"/>
+  </w:num>
+  <w:num w:numId="1005">
+    <w:abstractNumId w:val="991"/>
+  </w:num>
+  <w:num w:numId="1006">
+    <w:abstractNumId w:val="991"/>
+  </w:num>
+  <w:num w:numId="1007">
+    <w:abstractNumId w:val="99433"/>
+    <w:lvlOverride w:ilvl="0">
+      <w:startOverride w:val="3"/>
+    </w:lvlOverride>
+    <w:lvlOverride w:ilvl="1">
+      <w:startOverride w:val="3"/>
+    </w:lvlOverride>
+    <w:lvlOverride w:ilvl="2">
+      <w:startOverride w:val="3"/>
+    </w:lvlOverride>
+    <w:lvlOverride w:ilvl="3">
+      <w:startOverride w:val="3"/>
+    </w:lvlOverride>
+    <w:lvlOverride w:ilvl="4">
+      <w:startOverride w:val="3"/>
+    </w:lvlOverride>
+    <w:lvlOverride w:ilvl="5">
+      <w:startOverride w:val="3"/>
+    </w:lvlOverride>
+    <w:lvlOverride w:ilvl="6">
+      <w:startOverride w:val="3"/>
+    </w:lvlOverride>
+    <w:lvlOverride w:ilvl="7">
+      <w:startOverride w:val="3"/>
+    </w:lvlOverride>
+    <w:lvlOverride w:ilvl="8">
+      <w:startOverride w:val="3"/>
+    </w:lvlOverride>
+  </w:num>
+  <w:num w:numId="1008">
+    <w:abstractNumId w:val="991"/>
+  </w:num>
+  <w:num w:numId="1009">
+    <w:abstractNumId w:val="991"/>
+  </w:num>
+  <w:num w:numId="1010">
+    <w:abstractNumId w:val="99434"/>
+    <w:lvlOverride w:ilvl="0">
+      <w:startOverride w:val="4"/>
+    </w:lvlOverride>
+    <w:lvlOverride w:ilvl="1">
+      <w:startOverride w:val="4"/>
+    </w:lvlOverride>
+    <w:lvlOverride w:ilvl="2">
+      <w:startOverride w:val="4"/>
+    </w:lvlOverride>
+    <w:lvlOverride w:ilvl="3">
+      <w:startOverride w:val="4"/>
+    </w:lvlOverride>
+    <w:lvlOverride w:ilvl="4">
+      <w:startOverride w:val="4"/>
+    </w:lvlOverride>
+    <w:lvlOverride w:ilvl="5">
+      <w:startOverride w:val="4"/>
+    </w:lvlOverride>
+    <w:lvlOverride w:ilvl="6">
+      <w:startOverride w:val="4"/>
+    </w:lvlOverride>
+    <w:lvlOverride w:ilvl="7">
+      <w:startOverride w:val="4"/>
+    </w:lvlOverride>
+    <w:lvlOverride w:ilvl="8">
+      <w:startOverride w:val="4"/>
+    </w:lvlOverride>
+  </w:num>
+  <w:num w:numId="1011">
+    <w:abstractNumId w:val="99711"/>
     <w:lvlOverride w:ilvl="0">
       <w:startOverride w:val="1"/>
     </w:lvlOverride>

</xml_diff>

<commit_message>
Word doc commit for gull word document
</commit_message>
<xml_diff>
--- a/docs/Handout_1.docx
+++ b/docs/Handout_1.docx
@@ -1332,7 +1332,7 @@
     </w:p>
     <w:bookmarkEnd w:id="26"/>
     <w:bookmarkEnd w:id="27"/>
-    <w:bookmarkStart w:id="29" w:name="la-adquisición"/>
+    <w:bookmarkStart w:id="30" w:name="la-adquisición"/>
     <w:p>
       <w:pPr>
         <w:pStyle w:val="Heading1"/>
@@ -1350,8 +1350,1593 @@
         <w:t xml:space="preserve">La instrucción explicita</w:t>
       </w:r>
     </w:p>
+    <w:p>
+      <w:pPr>
+        <w:numPr>
+          <w:ilvl w:val="0"/>
+          <w:numId w:val="1024"/>
+        </w:numPr>
+        <w:pStyle w:val="Compact"/>
+      </w:pPr>
+      <w:r>
+        <w:t xml:space="preserve">Tenemos conocimiento (tácito) de nuestra lengua. Sabemos cosas que nunca nos han enseñado.</w:t>
+      </w:r>
+    </w:p>
+    <w:p>
+      <w:pPr>
+        <w:pStyle w:val="FirstParagraph"/>
+      </w:pPr>
+      <w:r>
+        <w:rPr>
+          <w:iCs/>
+          <w:i/>
+        </w:rPr>
+        <w:t xml:space="preserve">El inglés:</w:t>
+      </w:r>
+    </w:p>
+    <w:p>
+      <w:pPr>
+        <w:numPr>
+          <w:ilvl w:val="0"/>
+          <w:numId w:val="1025"/>
+        </w:numPr>
+        <w:pStyle w:val="Compact"/>
+      </w:pPr>
+    </w:p>
+    <w:p>
+      <w:pPr>
+        <w:numPr>
+          <w:ilvl w:val="1"/>
+          <w:numId w:val="1026"/>
+        </w:numPr>
+        <w:pStyle w:val="Compact"/>
+      </w:pPr>
+      <w:r>
+        <w:t xml:space="preserve">You think that the thief stole</w:t>
+      </w:r>
+      <w:r>
+        <w:t xml:space="preserve"> </w:t>
+      </w:r>
+      <w:r>
+        <w:rPr>
+          <w:bCs/>
+          <w:b/>
+        </w:rPr>
+        <w:t xml:space="preserve">what</w:t>
+      </w:r>
+      <w:r>
+        <w:t xml:space="preserve">?</w:t>
+      </w:r>
+    </w:p>
+    <w:p>
+      <w:pPr>
+        <w:numPr>
+          <w:ilvl w:val="1"/>
+          <w:numId w:val="1026"/>
+        </w:numPr>
+        <w:pStyle w:val="Compact"/>
+      </w:pPr>
+      <w:r>
+        <w:rPr>
+          <w:bCs/>
+          <w:b/>
+        </w:rPr>
+        <w:t xml:space="preserve">What</w:t>
+      </w:r>
+      <w:r>
+        <w:t xml:space="preserve"> </w:t>
+      </w:r>
+      <w:r>
+        <w:t xml:space="preserve">do you think that the thief stole __?</w:t>
+      </w:r>
+    </w:p>
+    <w:p>
+      <w:pPr>
+        <w:numPr>
+          <w:ilvl w:val="0"/>
+          <w:numId w:val="1025"/>
+        </w:numPr>
+        <w:pStyle w:val="Compact"/>
+      </w:pPr>
+    </w:p>
+    <w:p>
+      <w:pPr>
+        <w:numPr>
+          <w:ilvl w:val="1"/>
+          <w:numId w:val="1027"/>
+        </w:numPr>
+        <w:pStyle w:val="Compact"/>
+      </w:pPr>
+      <w:r>
+        <w:t xml:space="preserve">You saw the thief that stole</w:t>
+      </w:r>
+      <w:r>
+        <w:t xml:space="preserve"> </w:t>
+      </w:r>
+      <w:r>
+        <w:rPr>
+          <w:bCs/>
+          <w:b/>
+        </w:rPr>
+        <w:t xml:space="preserve">what</w:t>
+      </w:r>
+      <w:r>
+        <w:t xml:space="preserve">?</w:t>
+      </w:r>
+    </w:p>
+    <w:p>
+      <w:pPr>
+        <w:numPr>
+          <w:ilvl w:val="2"/>
+          <w:numId w:val="1028"/>
+        </w:numPr>
+        <w:pStyle w:val="Compact"/>
+      </w:pPr>
+      <w:r>
+        <w:t xml:space="preserve">*</w:t>
+      </w:r>
+      <w:r>
+        <w:t xml:space="preserve"> </w:t>
+      </w:r>
+      <w:r>
+        <w:rPr>
+          <w:bCs/>
+          <w:b/>
+        </w:rPr>
+        <w:t xml:space="preserve">What</w:t>
+      </w:r>
+      <w:r>
+        <w:t xml:space="preserve"> </w:t>
+      </w:r>
+      <w:r>
+        <w:t xml:space="preserve">did you see the thief that stole __?</w:t>
+      </w:r>
+    </w:p>
+    <w:p>
+      <w:pPr>
+        <w:pStyle w:val="FirstParagraph"/>
+      </w:pPr>
+      <w:r>
+        <w:rPr>
+          <w:iCs/>
+          <w:i/>
+        </w:rPr>
+        <w:t xml:space="preserve">El español:</w:t>
+      </w:r>
+    </w:p>
+    <w:p>
+      <w:pPr>
+        <w:numPr>
+          <w:ilvl w:val="0"/>
+          <w:numId w:val="1029"/>
+        </w:numPr>
+        <w:pStyle w:val="Compact"/>
+      </w:pPr>
+    </w:p>
+    <w:p>
+      <w:pPr>
+        <w:numPr>
+          <w:ilvl w:val="1"/>
+          <w:numId w:val="1030"/>
+        </w:numPr>
+        <w:pStyle w:val="Compact"/>
+      </w:pPr>
+      <w:r>
+        <w:t xml:space="preserve">¿Crees que el ladrón robó</w:t>
+      </w:r>
+      <w:r>
+        <w:t xml:space="preserve"> </w:t>
+      </w:r>
+      <w:r>
+        <w:rPr>
+          <w:iCs/>
+          <w:i/>
+        </w:rPr>
+        <w:t xml:space="preserve">qué</w:t>
+      </w:r>
+      <w:r>
+        <w:t xml:space="preserve">?</w:t>
+      </w:r>
+    </w:p>
+    <w:p>
+      <w:pPr>
+        <w:numPr>
+          <w:ilvl w:val="2"/>
+          <w:numId w:val="1031"/>
+        </w:numPr>
+        <w:pStyle w:val="Compact"/>
+      </w:pPr>
+      <w:r>
+        <w:t xml:space="preserve">¿</w:t>
+      </w:r>
+      <w:r>
+        <w:rPr>
+          <w:iCs/>
+          <w:i/>
+        </w:rPr>
+        <w:t xml:space="preserve">Qué</w:t>
+      </w:r>
+      <w:r>
+        <w:t xml:space="preserve"> </w:t>
+      </w:r>
+      <w:r>
+        <w:t xml:space="preserve">crees que robó el ladrón __?</w:t>
+      </w:r>
+    </w:p>
+    <w:p>
+      <w:pPr>
+        <w:numPr>
+          <w:ilvl w:val="0"/>
+          <w:numId w:val="1029"/>
+        </w:numPr>
+        <w:pStyle w:val="Compact"/>
+      </w:pPr>
+    </w:p>
+    <w:p>
+      <w:pPr>
+        <w:numPr>
+          <w:ilvl w:val="1"/>
+          <w:numId w:val="1032"/>
+        </w:numPr>
+        <w:pStyle w:val="Compact"/>
+      </w:pPr>
+      <w:r>
+        <w:t xml:space="preserve">¿Ése es el ladrón que robó</w:t>
+      </w:r>
+      <w:r>
+        <w:t xml:space="preserve"> </w:t>
+      </w:r>
+      <w:r>
+        <w:rPr>
+          <w:iCs/>
+          <w:i/>
+        </w:rPr>
+        <w:t xml:space="preserve">qué</w:t>
+      </w:r>
+      <w:r>
+        <w:t xml:space="preserve">?</w:t>
+      </w:r>
+    </w:p>
+    <w:p>
+      <w:pPr>
+        <w:numPr>
+          <w:ilvl w:val="2"/>
+          <w:numId w:val="1033"/>
+        </w:numPr>
+        <w:pStyle w:val="Compact"/>
+      </w:pPr>
+      <w:r>
+        <w:t xml:space="preserve">* ¿</w:t>
+      </w:r>
+      <w:r>
+        <w:rPr>
+          <w:iCs/>
+          <w:i/>
+        </w:rPr>
+        <w:t xml:space="preserve">Qué</w:t>
+      </w:r>
+      <w:r>
+        <w:t xml:space="preserve"> </w:t>
+      </w:r>
+      <w:r>
+        <w:t xml:space="preserve">es ése el ladrón que robó __ ?</w:t>
+      </w:r>
+    </w:p>
+    <w:p>
+      <w:pPr>
+        <w:numPr>
+          <w:ilvl w:val="0"/>
+          <w:numId w:val="1034"/>
+        </w:numPr>
+        <w:pStyle w:val="Compact"/>
+      </w:pPr>
+      <w:r>
+        <w:t xml:space="preserve">Otro ejemplo:</w:t>
+      </w:r>
+    </w:p>
+    <w:p>
+      <w:pPr>
+        <w:numPr>
+          <w:ilvl w:val="0"/>
+          <w:numId w:val="1035"/>
+        </w:numPr>
+        <w:pStyle w:val="Compact"/>
+      </w:pPr>
+    </w:p>
+    <w:p>
+      <w:pPr>
+        <w:numPr>
+          <w:ilvl w:val="1"/>
+          <w:numId w:val="1036"/>
+        </w:numPr>
+        <w:pStyle w:val="Compact"/>
+      </w:pPr>
+      <w:r>
+        <w:t xml:space="preserve">Juan se comió</w:t>
+      </w:r>
+      <w:r>
+        <w:t xml:space="preserve"> </w:t>
+      </w:r>
+      <w:r>
+        <w:rPr>
+          <w:iCs/>
+          <w:i/>
+        </w:rPr>
+        <w:t xml:space="preserve">una pera</w:t>
+      </w:r>
+      <w:r>
+        <w:t xml:space="preserve">.</w:t>
+      </w:r>
+    </w:p>
+    <w:p>
+      <w:pPr>
+        <w:numPr>
+          <w:ilvl w:val="2"/>
+          <w:numId w:val="1037"/>
+        </w:numPr>
+        <w:pStyle w:val="Compact"/>
+      </w:pPr>
+      <w:r>
+        <w:t xml:space="preserve">¿</w:t>
+      </w:r>
+      <w:r>
+        <w:rPr>
+          <w:iCs/>
+          <w:i/>
+        </w:rPr>
+        <w:t xml:space="preserve">Qué</w:t>
+      </w:r>
+      <w:r>
+        <w:t xml:space="preserve"> </w:t>
+      </w:r>
+      <w:r>
+        <w:t xml:space="preserve">se comió Juan ___?</w:t>
+      </w:r>
+    </w:p>
+    <w:p>
+      <w:pPr>
+        <w:numPr>
+          <w:ilvl w:val="2"/>
+          <w:numId w:val="1037"/>
+        </w:numPr>
+        <w:pStyle w:val="Compact"/>
+      </w:pPr>
+      <w:r>
+        <w:t xml:space="preserve">Juan se bebió un agua.</w:t>
+      </w:r>
+    </w:p>
+    <w:p>
+      <w:pPr>
+        <w:numPr>
+          <w:ilvl w:val="2"/>
+          <w:numId w:val="1037"/>
+        </w:numPr>
+        <w:pStyle w:val="Compact"/>
+      </w:pPr>
+      <w:r>
+        <w:t xml:space="preserve">¿</w:t>
+      </w:r>
+      <w:r>
+        <w:rPr>
+          <w:iCs/>
+          <w:i/>
+        </w:rPr>
+        <w:t xml:space="preserve">Qué</w:t>
+      </w:r>
+      <w:r>
+        <w:t xml:space="preserve"> </w:t>
+      </w:r>
+      <w:r>
+        <w:t xml:space="preserve">se bebió Juan ___?</w:t>
+      </w:r>
+    </w:p>
+    <w:p>
+      <w:pPr>
+        <w:numPr>
+          <w:ilvl w:val="0"/>
+          <w:numId w:val="1035"/>
+        </w:numPr>
+        <w:pStyle w:val="Compact"/>
+      </w:pPr>
+    </w:p>
+    <w:p>
+      <w:pPr>
+        <w:numPr>
+          <w:ilvl w:val="1"/>
+          <w:numId w:val="1038"/>
+        </w:numPr>
+        <w:pStyle w:val="Compact"/>
+      </w:pPr>
+      <w:r>
+        <w:t xml:space="preserve">Juan se comió</w:t>
+      </w:r>
+      <w:r>
+        <w:t xml:space="preserve"> </w:t>
+      </w:r>
+      <w:r>
+        <w:rPr>
+          <w:iCs/>
+          <w:i/>
+        </w:rPr>
+        <w:t xml:space="preserve">una pera</w:t>
+      </w:r>
+      <w:r>
+        <w:t xml:space="preserve"> </w:t>
+      </w:r>
+      <w:r>
+        <w:t xml:space="preserve">y se bebió</w:t>
+      </w:r>
+      <w:r>
+        <w:t xml:space="preserve"> </w:t>
+      </w:r>
+      <w:r>
+        <w:rPr>
+          <w:iCs/>
+          <w:i/>
+        </w:rPr>
+        <w:t xml:space="preserve">un agua</w:t>
+      </w:r>
+      <w:r>
+        <w:t xml:space="preserve">.</w:t>
+      </w:r>
+    </w:p>
+    <w:p>
+      <w:pPr>
+        <w:numPr>
+          <w:ilvl w:val="2"/>
+          <w:numId w:val="1039"/>
+        </w:numPr>
+        <w:pStyle w:val="Compact"/>
+      </w:pPr>
+      <w:r>
+        <w:t xml:space="preserve">* ¿</w:t>
+      </w:r>
+      <w:r>
+        <w:rPr>
+          <w:iCs/>
+          <w:i/>
+        </w:rPr>
+        <w:t xml:space="preserve">Qué</w:t>
+      </w:r>
+      <w:r>
+        <w:t xml:space="preserve"> </w:t>
+      </w:r>
+      <w:r>
+        <w:t xml:space="preserve">se comió Juan ___ y se bebió un agua?</w:t>
+      </w:r>
+    </w:p>
+    <w:p>
+      <w:pPr>
+        <w:pStyle w:val="FirstParagraph"/>
+      </w:pPr>
+      <w:r>
+        <w:rPr>
+          <w:bCs/>
+          <w:b/>
+        </w:rPr>
+        <w:t xml:space="preserve">Una pregunta</w:t>
+      </w:r>
+      <w:r>
+        <w:t xml:space="preserve">: ¿Quién nos ha enseñado de forma explicita esto sobre nuestra lengua?</w:t>
+      </w:r>
+    </w:p>
+    <w:p>
+      <w:pPr>
+        <w:pStyle w:val="BodyText"/>
+      </w:pPr>
+      <w:r>
+        <w:rPr>
+          <w:bCs/>
+          <w:b/>
+        </w:rPr>
+        <w:t xml:space="preserve">Otra pregunta</w:t>
+      </w:r>
+      <w:r>
+        <w:t xml:space="preserve">: ¿Cuántas oraciones agramaticales existen? ¿Crees que es probable que nos han enseñado que todas las oraciones agramaticales son agramaticales?</w:t>
+      </w:r>
+    </w:p>
+    <w:p>
+      <w:pPr>
+        <w:pStyle w:val="BodyText"/>
+      </w:pPr>
+      <w:r>
+        <w:rPr>
+          <w:iCs/>
+          <w:i/>
+        </w:rPr>
+        <w:t xml:space="preserve">La conclusión:</w:t>
+      </w:r>
+      <w:r>
+        <w:t xml:space="preserve"> </w:t>
+      </w:r>
+      <w:r>
+        <w:t xml:space="preserve">Tenemos conocimientos (tácitos) de nuestras lenguas sin que nos hayan enseñado de forma explicita.</w:t>
+      </w:r>
+    </w:p>
     <w:bookmarkEnd w:id="28"/>
+    <w:bookmarkStart w:id="29" w:name="Xc6012bf2c7c20a16364cc1ddc81fad4b2b33eac"/>
+    <w:p>
+      <w:pPr>
+        <w:pStyle w:val="Heading2"/>
+      </w:pPr>
+      <w:r>
+        <w:t xml:space="preserve">El problema lógico de la adquisición del lenguaje</w:t>
+      </w:r>
+    </w:p>
+    <w:p>
+      <w:pPr>
+        <w:pStyle w:val="FirstParagraph"/>
+      </w:pPr>
+      <w:r>
+        <w:t xml:space="preserve">(que se conoce también como</w:t>
+      </w:r>
+      <w:r>
+        <w:t xml:space="preserve"> </w:t>
+      </w:r>
+      <w:r>
+        <w:t xml:space="preserve">“</w:t>
+      </w:r>
+      <w:r>
+        <w:t xml:space="preserve">El problema de Platón</w:t>
+      </w:r>
+      <w:r>
+        <w:t xml:space="preserve">”</w:t>
+      </w:r>
+      <w:r>
+        <w:t xml:space="preserve">).</w:t>
+      </w:r>
+    </w:p>
+    <w:p>
+      <w:pPr>
+        <w:pStyle w:val="BodyText"/>
+      </w:pPr>
+      <w:r>
+        <w:rPr>
+          <w:bCs/>
+          <w:b/>
+        </w:rPr>
+        <w:t xml:space="preserve">Premisa 1</w:t>
+      </w:r>
+      <w:r>
+        <w:t xml:space="preserve">: El Lenguaje es creativo e infinito.</w:t>
+      </w:r>
+      <w:r>
+        <w:t xml:space="preserve"> </w:t>
+      </w:r>
+      <w:r>
+        <w:rPr>
+          <w:bCs/>
+          <w:b/>
+        </w:rPr>
+        <w:t xml:space="preserve">Premisa 2</w:t>
+      </w:r>
+      <w:r>
+        <w:t xml:space="preserve">: No se puede aprender los sistemas infinitos.</w:t>
+      </w:r>
+      <w:r>
+        <w:t xml:space="preserve"> </w:t>
+      </w:r>
+      <w:r>
+        <w:rPr>
+          <w:bCs/>
+          <w:b/>
+        </w:rPr>
+        <w:t xml:space="preserve">Conclusión</w:t>
+      </w:r>
+      <w:r>
+        <w:t xml:space="preserve">: El Lenguaje no se aprende.</w:t>
+      </w:r>
+    </w:p>
+    <w:p>
+      <w:pPr>
+        <w:pStyle w:val="BodyText"/>
+      </w:pPr>
+      <w:r>
+        <w:rPr>
+          <w:bCs/>
+          <w:b/>
+        </w:rPr>
+        <w:t xml:space="preserve">Premisa 1: El Lenguaje es creativo e infinito.</w:t>
+      </w:r>
+    </w:p>
+    <w:p>
+      <w:pPr>
+        <w:numPr>
+          <w:ilvl w:val="0"/>
+          <w:numId w:val="1040"/>
+        </w:numPr>
+        <w:pStyle w:val="Compact"/>
+      </w:pPr>
+      <w:r>
+        <w:t xml:space="preserve">El lenguaje creativo: hay muchas oraciones que jamás has oído y hay más que puedes producir.</w:t>
+      </w:r>
+    </w:p>
+    <w:p>
+      <w:pPr>
+        <w:numPr>
+          <w:ilvl w:val="0"/>
+          <w:numId w:val="1041"/>
+        </w:numPr>
+        <w:pStyle w:val="Compact"/>
+      </w:pPr>
+      <w:r>
+        <w:t xml:space="preserve">Un agujero en la pared del sótano de tu primo parece una boca, aunque le faltan los dientes, probablemente por ser un agujero.</w:t>
+      </w:r>
+    </w:p>
+    <w:p>
+      <w:pPr>
+        <w:numPr>
+          <w:ilvl w:val="0"/>
+          <w:numId w:val="1042"/>
+        </w:numPr>
+        <w:pStyle w:val="Compact"/>
+      </w:pPr>
+      <w:r>
+        <w:t xml:space="preserve">El lenguaje humano es recursivo: Es decir, cualquier oración se puede incrustar dentro de otra.</w:t>
+      </w:r>
+    </w:p>
+    <w:p>
+      <w:pPr>
+        <w:numPr>
+          <w:ilvl w:val="0"/>
+          <w:numId w:val="1044"/>
+        </w:numPr>
+        <w:pStyle w:val="Compact"/>
+      </w:pPr>
+      <w:r>
+        <w:t xml:space="preserve">[Sofía come arándanos]</w:t>
+      </w:r>
+    </w:p>
+    <w:p>
+      <w:pPr>
+        <w:numPr>
+          <w:ilvl w:val="0"/>
+          <w:numId w:val="1044"/>
+        </w:numPr>
+        <w:pStyle w:val="Compact"/>
+      </w:pPr>
+      <w:r>
+        <w:t xml:space="preserve">[María cree que [Sofía come arándanos] ]</w:t>
+      </w:r>
+    </w:p>
+    <w:p>
+      <w:pPr>
+        <w:numPr>
+          <w:ilvl w:val="0"/>
+          <w:numId w:val="1044"/>
+        </w:numPr>
+        <w:pStyle w:val="Compact"/>
+      </w:pPr>
+      <w:r>
+        <w:t xml:space="preserve">[José sabe que [María cree que [Sofía come arándanos]] ]</w:t>
+      </w:r>
+    </w:p>
+    <w:p>
+      <w:pPr>
+        <w:numPr>
+          <w:ilvl w:val="0"/>
+          <w:numId w:val="1044"/>
+        </w:numPr>
+        <w:pStyle w:val="Compact"/>
+      </w:pPr>
+      <w:r>
+        <w:t xml:space="preserve">[Juan dijo que [José sabe que [María cree que [Sofía come arándanos]]]</w:t>
+      </w:r>
+    </w:p>
+    <w:p>
+      <w:pPr>
+        <w:numPr>
+          <w:ilvl w:val="0"/>
+          <w:numId w:val="1044"/>
+        </w:numPr>
+        <w:pStyle w:val="Compact"/>
+      </w:pPr>
+      <w:r>
+        <w:t xml:space="preserve">etc…</w:t>
+      </w:r>
+    </w:p>
+    <w:p>
+      <w:pPr>
+        <w:numPr>
+          <w:ilvl w:val="0"/>
+          <w:numId w:val="1045"/>
+        </w:numPr>
+      </w:pPr>
+      <w:r>
+        <w:t xml:space="preserve">Eso implica que el número de oraciones de un idioma es infinito.</w:t>
+      </w:r>
+    </w:p>
+    <w:p>
+      <w:pPr>
+        <w:numPr>
+          <w:ilvl w:val="0"/>
+          <w:numId w:val="1045"/>
+        </w:numPr>
+      </w:pPr>
+      <w:r>
+        <w:t xml:space="preserve">Otros ejemplos de infinitud en del Lenguaje</w:t>
+      </w:r>
+    </w:p>
+    <w:p>
+      <w:pPr>
+        <w:numPr>
+          <w:ilvl w:val="0"/>
+          <w:numId w:val="1047"/>
+        </w:numPr>
+        <w:pStyle w:val="Compact"/>
+      </w:pPr>
+      <w:r>
+        <w:t xml:space="preserve">Me gustan los pimientos muy picantes.</w:t>
+      </w:r>
+    </w:p>
+    <w:p>
+      <w:pPr>
+        <w:numPr>
+          <w:ilvl w:val="0"/>
+          <w:numId w:val="1047"/>
+        </w:numPr>
+        <w:pStyle w:val="Compact"/>
+      </w:pPr>
+      <w:r>
+        <w:t xml:space="preserve">Me gustan los pimientos muy muy picantes.</w:t>
+      </w:r>
+    </w:p>
+    <w:p>
+      <w:pPr>
+        <w:numPr>
+          <w:ilvl w:val="0"/>
+          <w:numId w:val="1047"/>
+        </w:numPr>
+        <w:pStyle w:val="Compact"/>
+      </w:pPr>
+      <w:r>
+        <w:t xml:space="preserve">Me gustan los pimientos muy muy muy picantes.</w:t>
+      </w:r>
+    </w:p>
+    <w:p>
+      <w:pPr>
+        <w:numPr>
+          <w:ilvl w:val="0"/>
+          <w:numId w:val="1047"/>
+        </w:numPr>
+        <w:pStyle w:val="Compact"/>
+      </w:pPr>
+      <w:r>
+        <w:t xml:space="preserve">Me gustan los pimientos muy muy muy muy picantes.</w:t>
+      </w:r>
+    </w:p>
+    <w:p>
+      <w:pPr>
+        <w:numPr>
+          <w:ilvl w:val="0"/>
+          <w:numId w:val="1047"/>
+        </w:numPr>
+        <w:pStyle w:val="Compact"/>
+      </w:pPr>
+      <w:r>
+        <w:t xml:space="preserve">etc…</w:t>
+      </w:r>
+    </w:p>
+    <w:p>
+      <w:pPr>
+        <w:numPr>
+          <w:ilvl w:val="0"/>
+          <w:numId w:val="1049"/>
+        </w:numPr>
+        <w:pStyle w:val="Compact"/>
+      </w:pPr>
+      <w:r>
+        <w:t xml:space="preserve">Susana</w:t>
+      </w:r>
+    </w:p>
+    <w:p>
+      <w:pPr>
+        <w:numPr>
+          <w:ilvl w:val="0"/>
+          <w:numId w:val="1049"/>
+        </w:numPr>
+        <w:pStyle w:val="Compact"/>
+      </w:pPr>
+      <w:r>
+        <w:t xml:space="preserve">Susana y Guillermo</w:t>
+      </w:r>
+    </w:p>
+    <w:p>
+      <w:pPr>
+        <w:numPr>
+          <w:ilvl w:val="0"/>
+          <w:numId w:val="1049"/>
+        </w:numPr>
+        <w:pStyle w:val="Compact"/>
+      </w:pPr>
+      <w:r>
+        <w:t xml:space="preserve">Susana, María y Guillermo</w:t>
+      </w:r>
+    </w:p>
+    <w:p>
+      <w:pPr>
+        <w:numPr>
+          <w:ilvl w:val="0"/>
+          <w:numId w:val="1049"/>
+        </w:numPr>
+        <w:pStyle w:val="Compact"/>
+      </w:pPr>
+      <w:r>
+        <w:t xml:space="preserve">Susana, Pedro, María y Guillermo</w:t>
+      </w:r>
+    </w:p>
+    <w:p>
+      <w:pPr>
+        <w:numPr>
+          <w:ilvl w:val="0"/>
+          <w:numId w:val="1049"/>
+        </w:numPr>
+        <w:pStyle w:val="Compact"/>
+      </w:pPr>
+      <w:r>
+        <w:t xml:space="preserve">Susana, Alejandro, Pedro, María y Guillermo</w:t>
+      </w:r>
+    </w:p>
+    <w:p>
+      <w:pPr>
+        <w:numPr>
+          <w:ilvl w:val="0"/>
+          <w:numId w:val="1049"/>
+        </w:numPr>
+        <w:pStyle w:val="Compact"/>
+      </w:pPr>
+      <w:r>
+        <w:t xml:space="preserve">Susana, Julia, Alejandro, Pedro, María y Guillermo</w:t>
+      </w:r>
+    </w:p>
+    <w:p>
+      <w:pPr>
+        <w:numPr>
+          <w:ilvl w:val="0"/>
+          <w:numId w:val="1049"/>
+        </w:numPr>
+        <w:pStyle w:val="Compact"/>
+      </w:pPr>
+      <w:r>
+        <w:t xml:space="preserve">etc…</w:t>
+      </w:r>
+    </w:p>
+    <w:p>
+      <w:pPr>
+        <w:pStyle w:val="FirstParagraph"/>
+      </w:pPr>
+      <w:r>
+        <w:rPr>
+          <w:bCs/>
+          <w:b/>
+        </w:rPr>
+        <w:t xml:space="preserve">Premisa II: No se puede aprender los sistemas infinitos.</w:t>
+      </w:r>
+    </w:p>
+    <w:p>
+      <w:pPr>
+        <w:pStyle w:val="BodyText"/>
+      </w:pPr>
+      <w:r>
+        <w:t xml:space="preserve">Es decir, determinar una regla a base los datos presentes en el ambiente, o sólo a base de lo que uno está expuesto, no es posible, pues nunca se sabrá si ha sido expuesto a todos los datos necesarios para inducir la regla.</w:t>
+      </w:r>
+    </w:p>
+    <w:p>
+      <w:pPr>
+        <w:pStyle w:val="BodyText"/>
+      </w:pPr>
+      <w:r>
+        <w:t xml:space="preserve">Una actividad en grupo: Propón una regla o reglas que explica(n) la distribución del llamado</w:t>
+      </w:r>
+      <w:r>
+        <w:t xml:space="preserve"> </w:t>
+      </w:r>
+      <w:r>
+        <w:t xml:space="preserve">“</w:t>
+      </w:r>
+      <w:r>
+        <w:t xml:space="preserve">a</w:t>
+      </w:r>
+      <w:r>
+        <w:t xml:space="preserve">”</w:t>
+      </w:r>
+      <w:r>
+        <w:t xml:space="preserve"> </w:t>
+      </w:r>
+      <w:r>
+        <w:t xml:space="preserve">personal del español a base de los datos en (19). Es decir, ¿cuándo se usa la</w:t>
+      </w:r>
+      <w:r>
+        <w:t xml:space="preserve"> </w:t>
+      </w:r>
+      <w:r>
+        <w:t xml:space="preserve">“</w:t>
+      </w:r>
+      <w:r>
+        <w:t xml:space="preserve">a</w:t>
+      </w:r>
+      <w:r>
+        <w:t xml:space="preserve">”</w:t>
+      </w:r>
+      <w:r>
+        <w:t xml:space="preserve"> </w:t>
+      </w:r>
+      <w:r>
+        <w:t xml:space="preserve">personal?</w:t>
+      </w:r>
+    </w:p>
+    <w:p>
+      <w:pPr>
+        <w:numPr>
+          <w:ilvl w:val="0"/>
+          <w:numId w:val="1050"/>
+        </w:numPr>
+        <w:pStyle w:val="Compact"/>
+      </w:pPr>
+    </w:p>
+    <w:p>
+      <w:pPr>
+        <w:numPr>
+          <w:ilvl w:val="1"/>
+          <w:numId w:val="1051"/>
+        </w:numPr>
+        <w:pStyle w:val="Compact"/>
+      </w:pPr>
+      <w:r>
+        <w:t xml:space="preserve">Juan vio a María.</w:t>
+      </w:r>
+    </w:p>
+    <w:p>
+      <w:pPr>
+        <w:numPr>
+          <w:ilvl w:val="2"/>
+          <w:numId w:val="1052"/>
+        </w:numPr>
+        <w:pStyle w:val="Compact"/>
+      </w:pPr>
+      <w:r>
+        <w:t xml:space="preserve">El león se comió a Juan.</w:t>
+      </w:r>
+    </w:p>
+    <w:p>
+      <w:pPr>
+        <w:numPr>
+          <w:ilvl w:val="2"/>
+          <w:numId w:val="1052"/>
+        </w:numPr>
+        <w:pStyle w:val="Compact"/>
+      </w:pPr>
+      <w:r>
+        <w:t xml:space="preserve">Juan vio la película.</w:t>
+      </w:r>
+    </w:p>
+    <w:p>
+      <w:pPr>
+        <w:pStyle w:val="FirstParagraph"/>
+      </w:pPr>
+      <w:r>
+        <w:rPr>
+          <w:bCs/>
+          <w:b/>
+        </w:rPr>
+        <w:t xml:space="preserve">La regla:</w:t>
+      </w:r>
+    </w:p>
+    <w:p>
+      <w:pPr>
+        <w:pStyle w:val="BodyText"/>
+      </w:pPr>
+      <w:r>
+        <w:rPr>
+          <w:bCs/>
+          <w:b/>
+        </w:rPr>
+        <w:t xml:space="preserve">Más datos</w:t>
+      </w:r>
+      <w:r>
+        <w:t xml:space="preserve">: ¿Cómo se modifica la regla a base de los siguientes datos?</w:t>
+      </w:r>
+    </w:p>
+    <w:p>
+      <w:pPr>
+        <w:numPr>
+          <w:ilvl w:val="0"/>
+          <w:numId w:val="1053"/>
+        </w:numPr>
+        <w:pStyle w:val="Compact"/>
+      </w:pPr>
+    </w:p>
+    <w:p>
+      <w:pPr>
+        <w:numPr>
+          <w:ilvl w:val="1"/>
+          <w:numId w:val="1054"/>
+        </w:numPr>
+        <w:pStyle w:val="Compact"/>
+      </w:pPr>
+      <w:r>
+        <w:t xml:space="preserve">Juan vio una avispa.</w:t>
+      </w:r>
+    </w:p>
+    <w:p>
+      <w:pPr>
+        <w:numPr>
+          <w:ilvl w:val="2"/>
+          <w:numId w:val="1055"/>
+        </w:numPr>
+        <w:pStyle w:val="Compact"/>
+      </w:pPr>
+      <w:r>
+        <w:t xml:space="preserve">El león se comió la oveja.</w:t>
+      </w:r>
+    </w:p>
+    <w:p>
+      <w:pPr>
+        <w:pStyle w:val="FirstParagraph"/>
+      </w:pPr>
+      <w:r>
+        <w:rPr>
+          <w:bCs/>
+          <w:b/>
+        </w:rPr>
+        <w:t xml:space="preserve">La regla nueva:</w:t>
+      </w:r>
+    </w:p>
+    <w:p>
+      <w:pPr>
+        <w:pStyle w:val="BodyText"/>
+      </w:pPr>
+      <w:r>
+        <w:rPr>
+          <w:bCs/>
+          <w:b/>
+        </w:rPr>
+        <w:t xml:space="preserve">Más datos:</w:t>
+      </w:r>
+    </w:p>
+    <w:p>
+      <w:pPr>
+        <w:numPr>
+          <w:ilvl w:val="0"/>
+          <w:numId w:val="1056"/>
+        </w:numPr>
+        <w:pStyle w:val="Compact"/>
+      </w:pPr>
+    </w:p>
+    <w:p>
+      <w:pPr>
+        <w:numPr>
+          <w:ilvl w:val="1"/>
+          <w:numId w:val="1057"/>
+        </w:numPr>
+        <w:pStyle w:val="Compact"/>
+      </w:pPr>
+      <w:r>
+        <w:t xml:space="preserve">El director busca una secretaria.</w:t>
+      </w:r>
+    </w:p>
+    <w:p>
+      <w:pPr>
+        <w:numPr>
+          <w:ilvl w:val="2"/>
+          <w:numId w:val="1058"/>
+        </w:numPr>
+        <w:pStyle w:val="Compact"/>
+      </w:pPr>
+      <w:r>
+        <w:t xml:space="preserve">El director busca a una secretaria.</w:t>
+      </w:r>
+    </w:p>
+    <w:p>
+      <w:pPr>
+        <w:pStyle w:val="FirstParagraph"/>
+      </w:pPr>
+      <w:r>
+        <w:rPr>
+          <w:bCs/>
+          <w:b/>
+        </w:rPr>
+        <w:t xml:space="preserve">Pregunta</w:t>
+      </w:r>
+      <w:r>
+        <w:t xml:space="preserve">: ¿Es la regla de arriba correcta? ¿Hay que modificarla a base de los datos en (21)?</w:t>
+      </w:r>
+    </w:p>
+    <w:p>
+      <w:pPr>
+        <w:pStyle w:val="BodyText"/>
+      </w:pPr>
+      <w:r>
+        <w:rPr>
+          <w:bCs/>
+          <w:b/>
+        </w:rPr>
+        <w:t xml:space="preserve">Otra pregunta:</w:t>
+      </w:r>
+      <w:r>
+        <w:t xml:space="preserve"> </w:t>
+      </w:r>
+      <w:r>
+        <w:t xml:space="preserve">¿Y si nunca llegamos a estar expuestos a los datos en (20)? ¿Sabríamos que habría que modificar la regla? ¿Podríamos llegar a la regla correcta?</w:t>
+      </w:r>
+    </w:p>
+    <w:p>
+      <w:pPr>
+        <w:pStyle w:val="BodyText"/>
+      </w:pPr>
+      <w:r>
+        <w:rPr>
+          <w:bCs/>
+          <w:b/>
+        </w:rPr>
+        <w:t xml:space="preserve">Otro ejemplo</w:t>
+      </w:r>
+      <w:r>
+        <w:t xml:space="preserve">: Tomado de Carnie (2007)</w:t>
+      </w:r>
+    </w:p>
+    <w:p>
+      <w:pPr>
+        <w:numPr>
+          <w:ilvl w:val="0"/>
+          <w:numId w:val="1059"/>
+        </w:numPr>
+        <w:pStyle w:val="Compact"/>
+      </w:pPr>
+      <w:r>
+        <w:t xml:space="preserve">El input son las oraciones a que estamos expuesto en el ambiente, y el output es lo que la gente produce. Podemos pensar que el trabajo del niño es inducir la formula que regula el input y el output.</w:t>
+      </w:r>
+    </w:p>
+    <w:tbl>
+      <w:tblPr>
+        <w:tblStyle w:val="Table"/>
+        <w:tblW w:type="auto" w:w="0"/>
+        <w:tblLook w:firstRow="1" w:lastRow="0" w:firstColumn="0" w:lastColumn="0" w:noHBand="0" w:noVBand="0" w:val="0020"/>
+        <w:jc w:val="start"/>
+        <w:tblInd w:w="720" w:type="dxa"/>
+      </w:tblPr>
+      <w:tblGrid>
+        <w:gridCol w:w="2640"/>
+        <w:gridCol w:w="2640"/>
+        <w:gridCol w:w="2640"/>
+      </w:tblGrid>
+      <w:tr>
+        <w:trPr>
+          <w:tblHeader w:val="true"/>
+        </w:trPr>
+        <w:tc>
+          <w:tcPr/>
+          <w:p>
+            <w:pPr>
+              <w:pStyle w:val="Compact"/>
+              <w:jc w:val="left"/>
+            </w:pPr>
+            <w:r>
+              <w:t xml:space="preserve">Input</w:t>
+            </w:r>
+          </w:p>
+        </w:tc>
+        <w:tc>
+          <w:tcPr/>
+          <w:p>
+            <w:pPr>
+              <w:pStyle w:val="Compact"/>
+              <w:jc w:val="left"/>
+            </w:pPr>
+            <w:r>
+              <w:t xml:space="preserve">Formula</w:t>
+            </w:r>
+          </w:p>
+        </w:tc>
+        <w:tc>
+          <w:tcPr/>
+          <w:p>
+            <w:pPr>
+              <w:pStyle w:val="Compact"/>
+              <w:jc w:val="left"/>
+            </w:pPr>
+            <w:r>
+              <w:t xml:space="preserve">Output</w:t>
+            </w:r>
+          </w:p>
+        </w:tc>
+      </w:tr>
+      <w:tr>
+        <w:tc>
+          <w:tcPr/>
+          <w:p>
+            <w:pPr>
+              <w:pStyle w:val="Compact"/>
+              <w:jc w:val="left"/>
+            </w:pPr>
+            <w:r>
+              <w:t xml:space="preserve">x</w:t>
+            </w:r>
+          </w:p>
+        </w:tc>
+        <w:tc>
+          <w:tcPr/>
+          <w:p>
+            <w:pPr>
+              <w:pStyle w:val="Compact"/>
+            </w:pPr>
+          </w:p>
+        </w:tc>
+        <w:tc>
+          <w:tcPr/>
+          <w:p>
+            <w:pPr>
+              <w:pStyle w:val="Compact"/>
+              <w:jc w:val="left"/>
+            </w:pPr>
+            <w:r>
+              <w:t xml:space="preserve">y</w:t>
+            </w:r>
+          </w:p>
+        </w:tc>
+      </w:tr>
+      <w:tr>
+        <w:tc>
+          <w:tcPr/>
+          <w:p>
+            <w:pPr>
+              <w:pStyle w:val="Compact"/>
+              <w:jc w:val="left"/>
+            </w:pPr>
+            <w:r>
+              <w:t xml:space="preserve">1</w:t>
+            </w:r>
+          </w:p>
+        </w:tc>
+        <w:tc>
+          <w:tcPr/>
+          <w:p>
+            <w:pPr>
+              <w:pStyle w:val="Compact"/>
+            </w:pPr>
+          </w:p>
+        </w:tc>
+        <w:tc>
+          <w:tcPr/>
+          <w:p>
+            <w:pPr>
+              <w:pStyle w:val="Compact"/>
+              <w:jc w:val="left"/>
+            </w:pPr>
+            <w:r>
+              <w:t xml:space="preserve">1</w:t>
+            </w:r>
+          </w:p>
+        </w:tc>
+      </w:tr>
+      <w:tr>
+        <w:tc>
+          <w:tcPr/>
+          <w:p>
+            <w:pPr>
+              <w:pStyle w:val="Compact"/>
+              <w:jc w:val="left"/>
+            </w:pPr>
+            <w:r>
+              <w:t xml:space="preserve">2</w:t>
+            </w:r>
+          </w:p>
+        </w:tc>
+        <w:tc>
+          <w:tcPr/>
+          <w:p>
+            <w:pPr>
+              <w:pStyle w:val="Compact"/>
+            </w:pPr>
+          </w:p>
+        </w:tc>
+        <w:tc>
+          <w:tcPr/>
+          <w:p>
+            <w:pPr>
+              <w:pStyle w:val="Compact"/>
+              <w:jc w:val="left"/>
+            </w:pPr>
+            <w:r>
+              <w:t xml:space="preserve">2</w:t>
+            </w:r>
+          </w:p>
+        </w:tc>
+      </w:tr>
+      <w:tr>
+        <w:tc>
+          <w:tcPr/>
+          <w:p>
+            <w:pPr>
+              <w:pStyle w:val="Compact"/>
+              <w:jc w:val="left"/>
+            </w:pPr>
+            <w:r>
+              <w:t xml:space="preserve">3</w:t>
+            </w:r>
+          </w:p>
+        </w:tc>
+        <w:tc>
+          <w:tcPr/>
+          <w:p>
+            <w:pPr>
+              <w:pStyle w:val="Compact"/>
+            </w:pPr>
+          </w:p>
+        </w:tc>
+        <w:tc>
+          <w:tcPr/>
+          <w:p>
+            <w:pPr>
+              <w:pStyle w:val="Compact"/>
+              <w:jc w:val="left"/>
+            </w:pPr>
+            <w:r>
+              <w:t xml:space="preserve">3</w:t>
+            </w:r>
+          </w:p>
+        </w:tc>
+      </w:tr>
+      <w:tr>
+        <w:tc>
+          <w:tcPr/>
+          <w:p>
+            <w:pPr>
+              <w:pStyle w:val="Compact"/>
+              <w:jc w:val="left"/>
+            </w:pPr>
+            <w:r>
+              <w:t xml:space="preserve">4</w:t>
+            </w:r>
+          </w:p>
+        </w:tc>
+        <w:tc>
+          <w:tcPr/>
+          <w:p>
+            <w:pPr>
+              <w:pStyle w:val="Compact"/>
+            </w:pPr>
+          </w:p>
+        </w:tc>
+        <w:tc>
+          <w:tcPr/>
+          <w:p>
+            <w:pPr>
+              <w:pStyle w:val="Compact"/>
+              <w:jc w:val="left"/>
+            </w:pPr>
+            <w:r>
+              <w:t xml:space="preserve">4</w:t>
+            </w:r>
+          </w:p>
+        </w:tc>
+      </w:tr>
+      <w:tr>
+        <w:tc>
+          <w:tcPr/>
+          <w:p>
+            <w:pPr>
+              <w:pStyle w:val="Compact"/>
+              <w:jc w:val="left"/>
+            </w:pPr>
+            <w:r>
+              <w:t xml:space="preserve">5</w:t>
+            </w:r>
+          </w:p>
+        </w:tc>
+        <w:tc>
+          <w:tcPr/>
+          <w:p>
+            <w:pPr>
+              <w:pStyle w:val="Compact"/>
+            </w:pPr>
+          </w:p>
+        </w:tc>
+        <w:tc>
+          <w:tcPr/>
+          <w:p>
+            <w:pPr>
+              <w:pStyle w:val="Compact"/>
+              <w:jc w:val="left"/>
+            </w:pPr>
+            <w:r>
+              <w:t xml:space="preserve">5</w:t>
+            </w:r>
+          </w:p>
+        </w:tc>
+      </w:tr>
+      <w:tr>
+        <w:tc>
+          <w:tcPr/>
+          <w:p>
+            <w:pPr>
+              <w:pStyle w:val="Compact"/>
+              <w:jc w:val="left"/>
+            </w:pPr>
+            <w:r>
+              <w:t xml:space="preserve">6</w:t>
+            </w:r>
+          </w:p>
+        </w:tc>
+        <w:tc>
+          <w:tcPr/>
+          <w:p>
+            <w:pPr>
+              <w:pStyle w:val="Compact"/>
+            </w:pPr>
+          </w:p>
+        </w:tc>
+        <w:tc>
+          <w:tcPr/>
+          <w:p>
+            <w:pPr>
+              <w:pStyle w:val="Compact"/>
+              <w:jc w:val="left"/>
+            </w:pPr>
+            <w:r>
+              <w:t xml:space="preserve">?</w:t>
+            </w:r>
+          </w:p>
+        </w:tc>
+      </w:tr>
+    </w:tbl>
+    <w:p>
+      <w:pPr>
+        <w:pStyle w:val="FirstParagraph"/>
+      </w:pPr>
+      <w:r>
+        <w:t xml:space="preserve">? = ____</w:t>
+      </w:r>
+    </w:p>
+    <w:p>
+      <w:pPr>
+        <w:pStyle w:val="BodyText"/>
+      </w:pPr>
+      <w:r>
+        <w:t xml:space="preserve">Con una infinitud de oraciones, no se le puede esperar al niño que induce todas las reglas, pues siempre va a haber datos nuevos que pueden hacer cambiar la regla. De hecho, hay una infinitud de datos nuevos a que nunca estará expuesto el niño.</w:t>
+      </w:r>
+    </w:p>
+    <w:p>
+      <w:pPr>
+        <w:pStyle w:val="BodyText"/>
+      </w:pPr>
+      <w:r>
+        <w:rPr>
+          <w:bCs/>
+          <w:b/>
+        </w:rPr>
+        <w:t xml:space="preserve">El problema lógico de la adquisición del lenguaje, simplificado:</w:t>
+      </w:r>
+    </w:p>
+    <w:p>
+      <w:pPr>
+        <w:numPr>
+          <w:ilvl w:val="0"/>
+          <w:numId w:val="1061"/>
+        </w:numPr>
+        <w:pStyle w:val="Compact"/>
+      </w:pPr>
+      <w:r>
+        <w:t xml:space="preserve">No es posible determinar la reglas de un sistema hasta que tengas todos los datos.</w:t>
+      </w:r>
+    </w:p>
+    <w:p>
+      <w:pPr>
+        <w:numPr>
+          <w:ilvl w:val="0"/>
+          <w:numId w:val="1061"/>
+        </w:numPr>
+        <w:pStyle w:val="Compact"/>
+      </w:pPr>
+      <w:r>
+        <w:t xml:space="preserve">El Lenguaje es infinito y creativo, por lo tanto no puedes estar expuesto a todos los datos. (Es imposible saber si por casualidad no has oído todos los datos).</w:t>
+      </w:r>
+    </w:p>
+    <w:p>
+      <w:pPr>
+        <w:numPr>
+          <w:ilvl w:val="0"/>
+          <w:numId w:val="1061"/>
+        </w:numPr>
+        <w:pStyle w:val="Compact"/>
+      </w:pPr>
+      <w:r>
+        <w:t xml:space="preserve">Consecuentemente: Las piezas principales del lenguaje no se puede aprender ni adquirir.</w:t>
+      </w:r>
+    </w:p>
+    <w:p>
+      <w:pPr>
+        <w:pStyle w:val="FirstParagraph"/>
+      </w:pPr>
+      <w:r>
+        <w:rPr>
+          <w:bCs/>
+          <w:b/>
+        </w:rPr>
+        <w:t xml:space="preserve">La conclusión de Noam Chomsky:</w:t>
+      </w:r>
+    </w:p>
+    <w:p>
+      <w:pPr>
+        <w:pStyle w:val="BodyText"/>
+      </w:pPr>
+      <w:r>
+        <w:t xml:space="preserve">La capacidad de los humanos para el Lenguaje es innata (es un instinto). Estamos preprogramados para tener el Lenguaje.</w:t>
+      </w:r>
+    </w:p>
+    <w:p>
+      <w:pPr>
+        <w:pStyle w:val="BodyText"/>
+      </w:pPr>
+      <w:r>
+        <w:t xml:space="preserve">A esta programa o receta se le llama</w:t>
+      </w:r>
+      <w:r>
+        <w:t xml:space="preserve"> </w:t>
+      </w:r>
+      <w:r>
+        <w:rPr>
+          <w:bCs/>
+          <w:b/>
+        </w:rPr>
+        <w:t xml:space="preserve">una gramática.</w:t>
+      </w:r>
+    </w:p>
+    <w:p>
+      <w:pPr>
+        <w:pStyle w:val="BodyText"/>
+      </w:pPr>
+      <w:r>
+        <w:t xml:space="preserve">Todos los seres humanos tenemos esa gramática –</w:t>
+      </w:r>
+      <w:r>
+        <w:t xml:space="preserve"> </w:t>
+      </w:r>
+      <w:r>
+        <w:rPr>
+          <w:bCs/>
+          <w:b/>
+        </w:rPr>
+        <w:t xml:space="preserve">la gramática universal (Universal Grammar</w:t>
+      </w:r>
+      <w:r>
+        <w:rPr>
+          <w:bCs/>
+          <w:b/>
+        </w:rPr>
+        <w:t xml:space="preserve"> </w:t>
+      </w:r>
+      <w:r>
+        <w:rPr>
+          <w:bCs/>
+          <w:b/>
+        </w:rPr>
+        <w:t xml:space="preserve">“</w:t>
+      </w:r>
+      <w:r>
+        <w:rPr>
+          <w:bCs/>
+          <w:b/>
+        </w:rPr>
+        <w:t xml:space="preserve">UG</w:t>
+      </w:r>
+      <w:r>
+        <w:rPr>
+          <w:bCs/>
+          <w:b/>
+        </w:rPr>
+        <w:t xml:space="preserve">”</w:t>
+      </w:r>
+      <w:r>
+        <w:rPr>
+          <w:bCs/>
+          <w:b/>
+        </w:rPr>
+        <w:t xml:space="preserve">)</w:t>
+      </w:r>
+    </w:p>
     <w:bookmarkEnd w:id="29"/>
+    <w:bookmarkEnd w:id="30"/>
     <w:sectPr/>
   </w:body>
 </w:document>
@@ -2348,6 +3933,941 @@
     </w:lvl>
     <w:lvl w:ilvl="8">
       <w:start w:val="8"/>
+      <w:numFmt w:val="decimal"/>
+      <w:lvlText w:val="(%9)"/>
+      <w:lvlJc w:val="left"/>
+      <w:pPr>
+        <w:ind w:left="6480" w:hanging="480"/>
+      </w:pPr>
+    </w:lvl>
+  </w:abstractNum>
+  <w:abstractNum w:abstractNumId="99439">
+    <w:nsid w:val="A99439"/>
+    <w:multiLevelType w:val="multilevel"/>
+    <w:lvl w:ilvl="0">
+      <w:start w:val="9"/>
+      <w:numFmt w:val="decimal"/>
+      <w:lvlText w:val="(%1)"/>
+      <w:lvlJc w:val="left"/>
+      <w:pPr>
+        <w:ind w:left="720" w:hanging="480"/>
+      </w:pPr>
+    </w:lvl>
+    <w:lvl w:ilvl="1">
+      <w:start w:val="9"/>
+      <w:numFmt w:val="decimal"/>
+      <w:lvlText w:val="(%2)"/>
+      <w:lvlJc w:val="left"/>
+      <w:pPr>
+        <w:ind w:left="1440" w:hanging="480"/>
+      </w:pPr>
+    </w:lvl>
+    <w:lvl w:ilvl="2">
+      <w:start w:val="9"/>
+      <w:numFmt w:val="decimal"/>
+      <w:lvlText w:val="(%3)"/>
+      <w:lvlJc w:val="left"/>
+      <w:pPr>
+        <w:ind w:left="2160" w:hanging="480"/>
+      </w:pPr>
+    </w:lvl>
+    <w:lvl w:ilvl="3">
+      <w:start w:val="9"/>
+      <w:numFmt w:val="decimal"/>
+      <w:lvlText w:val="(%4)"/>
+      <w:lvlJc w:val="left"/>
+      <w:pPr>
+        <w:ind w:left="2880" w:hanging="480"/>
+      </w:pPr>
+    </w:lvl>
+    <w:lvl w:ilvl="4">
+      <w:start w:val="9"/>
+      <w:numFmt w:val="decimal"/>
+      <w:lvlText w:val="(%5)"/>
+      <w:lvlJc w:val="left"/>
+      <w:pPr>
+        <w:ind w:left="3600" w:hanging="480"/>
+      </w:pPr>
+    </w:lvl>
+    <w:lvl w:ilvl="5">
+      <w:start w:val="9"/>
+      <w:numFmt w:val="decimal"/>
+      <w:lvlText w:val="(%6)"/>
+      <w:lvlJc w:val="left"/>
+      <w:pPr>
+        <w:ind w:left="4320" w:hanging="480"/>
+      </w:pPr>
+    </w:lvl>
+    <w:lvl w:ilvl="6">
+      <w:start w:val="9"/>
+      <w:numFmt w:val="decimal"/>
+      <w:lvlText w:val="(%7)"/>
+      <w:lvlJc w:val="left"/>
+      <w:pPr>
+        <w:ind w:left="5040" w:hanging="480"/>
+      </w:pPr>
+    </w:lvl>
+    <w:lvl w:ilvl="7">
+      <w:start w:val="9"/>
+      <w:numFmt w:val="decimal"/>
+      <w:lvlText w:val="(%8)"/>
+      <w:lvlJc w:val="left"/>
+      <w:pPr>
+        <w:ind w:left="5760" w:hanging="480"/>
+      </w:pPr>
+    </w:lvl>
+    <w:lvl w:ilvl="8">
+      <w:start w:val="9"/>
+      <w:numFmt w:val="decimal"/>
+      <w:lvlText w:val="(%9)"/>
+      <w:lvlJc w:val="left"/>
+      <w:pPr>
+        <w:ind w:left="6480" w:hanging="480"/>
+      </w:pPr>
+    </w:lvl>
+  </w:abstractNum>
+  <w:abstractNum w:abstractNumId="994311">
+    <w:nsid w:val="A994311"/>
+    <w:multiLevelType w:val="multilevel"/>
+    <w:lvl w:ilvl="0">
+      <w:start w:val="11"/>
+      <w:numFmt w:val="decimal"/>
+      <w:lvlText w:val="(%1)"/>
+      <w:lvlJc w:val="left"/>
+      <w:pPr>
+        <w:ind w:left="720" w:hanging="480"/>
+      </w:pPr>
+    </w:lvl>
+    <w:lvl w:ilvl="1">
+      <w:start w:val="11"/>
+      <w:numFmt w:val="decimal"/>
+      <w:lvlText w:val="(%2)"/>
+      <w:lvlJc w:val="left"/>
+      <w:pPr>
+        <w:ind w:left="1440" w:hanging="480"/>
+      </w:pPr>
+    </w:lvl>
+    <w:lvl w:ilvl="2">
+      <w:start w:val="11"/>
+      <w:numFmt w:val="decimal"/>
+      <w:lvlText w:val="(%3)"/>
+      <w:lvlJc w:val="left"/>
+      <w:pPr>
+        <w:ind w:left="2160" w:hanging="480"/>
+      </w:pPr>
+    </w:lvl>
+    <w:lvl w:ilvl="3">
+      <w:start w:val="11"/>
+      <w:numFmt w:val="decimal"/>
+      <w:lvlText w:val="(%4)"/>
+      <w:lvlJc w:val="left"/>
+      <w:pPr>
+        <w:ind w:left="2880" w:hanging="480"/>
+      </w:pPr>
+    </w:lvl>
+    <w:lvl w:ilvl="4">
+      <w:start w:val="11"/>
+      <w:numFmt w:val="decimal"/>
+      <w:lvlText w:val="(%5)"/>
+      <w:lvlJc w:val="left"/>
+      <w:pPr>
+        <w:ind w:left="3600" w:hanging="480"/>
+      </w:pPr>
+    </w:lvl>
+    <w:lvl w:ilvl="5">
+      <w:start w:val="11"/>
+      <w:numFmt w:val="decimal"/>
+      <w:lvlText w:val="(%6)"/>
+      <w:lvlJc w:val="left"/>
+      <w:pPr>
+        <w:ind w:left="4320" w:hanging="480"/>
+      </w:pPr>
+    </w:lvl>
+    <w:lvl w:ilvl="6">
+      <w:start w:val="11"/>
+      <w:numFmt w:val="decimal"/>
+      <w:lvlText w:val="(%7)"/>
+      <w:lvlJc w:val="left"/>
+      <w:pPr>
+        <w:ind w:left="5040" w:hanging="480"/>
+      </w:pPr>
+    </w:lvl>
+    <w:lvl w:ilvl="7">
+      <w:start w:val="11"/>
+      <w:numFmt w:val="decimal"/>
+      <w:lvlText w:val="(%8)"/>
+      <w:lvlJc w:val="left"/>
+      <w:pPr>
+        <w:ind w:left="5760" w:hanging="480"/>
+      </w:pPr>
+    </w:lvl>
+    <w:lvl w:ilvl="8">
+      <w:start w:val="11"/>
+      <w:numFmt w:val="decimal"/>
+      <w:lvlText w:val="(%9)"/>
+      <w:lvlJc w:val="left"/>
+      <w:pPr>
+        <w:ind w:left="6480" w:hanging="480"/>
+      </w:pPr>
+    </w:lvl>
+  </w:abstractNum>
+  <w:abstractNum w:abstractNumId="994313">
+    <w:nsid w:val="A994313"/>
+    <w:multiLevelType w:val="multilevel"/>
+    <w:lvl w:ilvl="0">
+      <w:start w:val="13"/>
+      <w:numFmt w:val="decimal"/>
+      <w:lvlText w:val="(%1)"/>
+      <w:lvlJc w:val="left"/>
+      <w:pPr>
+        <w:ind w:left="720" w:hanging="480"/>
+      </w:pPr>
+    </w:lvl>
+    <w:lvl w:ilvl="1">
+      <w:start w:val="13"/>
+      <w:numFmt w:val="decimal"/>
+      <w:lvlText w:val="(%2)"/>
+      <w:lvlJc w:val="left"/>
+      <w:pPr>
+        <w:ind w:left="1440" w:hanging="480"/>
+      </w:pPr>
+    </w:lvl>
+    <w:lvl w:ilvl="2">
+      <w:start w:val="13"/>
+      <w:numFmt w:val="decimal"/>
+      <w:lvlText w:val="(%3)"/>
+      <w:lvlJc w:val="left"/>
+      <w:pPr>
+        <w:ind w:left="2160" w:hanging="480"/>
+      </w:pPr>
+    </w:lvl>
+    <w:lvl w:ilvl="3">
+      <w:start w:val="13"/>
+      <w:numFmt w:val="decimal"/>
+      <w:lvlText w:val="(%4)"/>
+      <w:lvlJc w:val="left"/>
+      <w:pPr>
+        <w:ind w:left="2880" w:hanging="480"/>
+      </w:pPr>
+    </w:lvl>
+    <w:lvl w:ilvl="4">
+      <w:start w:val="13"/>
+      <w:numFmt w:val="decimal"/>
+      <w:lvlText w:val="(%5)"/>
+      <w:lvlJc w:val="left"/>
+      <w:pPr>
+        <w:ind w:left="3600" w:hanging="480"/>
+      </w:pPr>
+    </w:lvl>
+    <w:lvl w:ilvl="5">
+      <w:start w:val="13"/>
+      <w:numFmt w:val="decimal"/>
+      <w:lvlText w:val="(%6)"/>
+      <w:lvlJc w:val="left"/>
+      <w:pPr>
+        <w:ind w:left="4320" w:hanging="480"/>
+      </w:pPr>
+    </w:lvl>
+    <w:lvl w:ilvl="6">
+      <w:start w:val="13"/>
+      <w:numFmt w:val="decimal"/>
+      <w:lvlText w:val="(%7)"/>
+      <w:lvlJc w:val="left"/>
+      <w:pPr>
+        <w:ind w:left="5040" w:hanging="480"/>
+      </w:pPr>
+    </w:lvl>
+    <w:lvl w:ilvl="7">
+      <w:start w:val="13"/>
+      <w:numFmt w:val="decimal"/>
+      <w:lvlText w:val="(%8)"/>
+      <w:lvlJc w:val="left"/>
+      <w:pPr>
+        <w:ind w:left="5760" w:hanging="480"/>
+      </w:pPr>
+    </w:lvl>
+    <w:lvl w:ilvl="8">
+      <w:start w:val="13"/>
+      <w:numFmt w:val="decimal"/>
+      <w:lvlText w:val="(%9)"/>
+      <w:lvlJc w:val="left"/>
+      <w:pPr>
+        <w:ind w:left="6480" w:hanging="480"/>
+      </w:pPr>
+    </w:lvl>
+  </w:abstractNum>
+  <w:abstractNum w:abstractNumId="994315">
+    <w:nsid w:val="A994315"/>
+    <w:multiLevelType w:val="multilevel"/>
+    <w:lvl w:ilvl="0">
+      <w:start w:val="15"/>
+      <w:numFmt w:val="decimal"/>
+      <w:lvlText w:val="(%1)"/>
+      <w:lvlJc w:val="left"/>
+      <w:pPr>
+        <w:ind w:left="720" w:hanging="480"/>
+      </w:pPr>
+    </w:lvl>
+    <w:lvl w:ilvl="1">
+      <w:start w:val="15"/>
+      <w:numFmt w:val="decimal"/>
+      <w:lvlText w:val="(%2)"/>
+      <w:lvlJc w:val="left"/>
+      <w:pPr>
+        <w:ind w:left="1440" w:hanging="480"/>
+      </w:pPr>
+    </w:lvl>
+    <w:lvl w:ilvl="2">
+      <w:start w:val="15"/>
+      <w:numFmt w:val="decimal"/>
+      <w:lvlText w:val="(%3)"/>
+      <w:lvlJc w:val="left"/>
+      <w:pPr>
+        <w:ind w:left="2160" w:hanging="480"/>
+      </w:pPr>
+    </w:lvl>
+    <w:lvl w:ilvl="3">
+      <w:start w:val="15"/>
+      <w:numFmt w:val="decimal"/>
+      <w:lvlText w:val="(%4)"/>
+      <w:lvlJc w:val="left"/>
+      <w:pPr>
+        <w:ind w:left="2880" w:hanging="480"/>
+      </w:pPr>
+    </w:lvl>
+    <w:lvl w:ilvl="4">
+      <w:start w:val="15"/>
+      <w:numFmt w:val="decimal"/>
+      <w:lvlText w:val="(%5)"/>
+      <w:lvlJc w:val="left"/>
+      <w:pPr>
+        <w:ind w:left="3600" w:hanging="480"/>
+      </w:pPr>
+    </w:lvl>
+    <w:lvl w:ilvl="5">
+      <w:start w:val="15"/>
+      <w:numFmt w:val="decimal"/>
+      <w:lvlText w:val="(%6)"/>
+      <w:lvlJc w:val="left"/>
+      <w:pPr>
+        <w:ind w:left="4320" w:hanging="480"/>
+      </w:pPr>
+    </w:lvl>
+    <w:lvl w:ilvl="6">
+      <w:start w:val="15"/>
+      <w:numFmt w:val="decimal"/>
+      <w:lvlText w:val="(%7)"/>
+      <w:lvlJc w:val="left"/>
+      <w:pPr>
+        <w:ind w:left="5040" w:hanging="480"/>
+      </w:pPr>
+    </w:lvl>
+    <w:lvl w:ilvl="7">
+      <w:start w:val="15"/>
+      <w:numFmt w:val="decimal"/>
+      <w:lvlText w:val="(%8)"/>
+      <w:lvlJc w:val="left"/>
+      <w:pPr>
+        <w:ind w:left="5760" w:hanging="480"/>
+      </w:pPr>
+    </w:lvl>
+    <w:lvl w:ilvl="8">
+      <w:start w:val="15"/>
+      <w:numFmt w:val="decimal"/>
+      <w:lvlText w:val="(%9)"/>
+      <w:lvlJc w:val="left"/>
+      <w:pPr>
+        <w:ind w:left="6480" w:hanging="480"/>
+      </w:pPr>
+    </w:lvl>
+  </w:abstractNum>
+  <w:abstractNum w:abstractNumId="994316">
+    <w:nsid w:val="A994316"/>
+    <w:multiLevelType w:val="multilevel"/>
+    <w:lvl w:ilvl="0">
+      <w:start w:val="16"/>
+      <w:numFmt w:val="decimal"/>
+      <w:lvlText w:val="(%1)"/>
+      <w:lvlJc w:val="left"/>
+      <w:pPr>
+        <w:ind w:left="720" w:hanging="480"/>
+      </w:pPr>
+    </w:lvl>
+    <w:lvl w:ilvl="1">
+      <w:start w:val="16"/>
+      <w:numFmt w:val="decimal"/>
+      <w:lvlText w:val="(%2)"/>
+      <w:lvlJc w:val="left"/>
+      <w:pPr>
+        <w:ind w:left="1440" w:hanging="480"/>
+      </w:pPr>
+    </w:lvl>
+    <w:lvl w:ilvl="2">
+      <w:start w:val="16"/>
+      <w:numFmt w:val="decimal"/>
+      <w:lvlText w:val="(%3)"/>
+      <w:lvlJc w:val="left"/>
+      <w:pPr>
+        <w:ind w:left="2160" w:hanging="480"/>
+      </w:pPr>
+    </w:lvl>
+    <w:lvl w:ilvl="3">
+      <w:start w:val="16"/>
+      <w:numFmt w:val="decimal"/>
+      <w:lvlText w:val="(%4)"/>
+      <w:lvlJc w:val="left"/>
+      <w:pPr>
+        <w:ind w:left="2880" w:hanging="480"/>
+      </w:pPr>
+    </w:lvl>
+    <w:lvl w:ilvl="4">
+      <w:start w:val="16"/>
+      <w:numFmt w:val="decimal"/>
+      <w:lvlText w:val="(%5)"/>
+      <w:lvlJc w:val="left"/>
+      <w:pPr>
+        <w:ind w:left="3600" w:hanging="480"/>
+      </w:pPr>
+    </w:lvl>
+    <w:lvl w:ilvl="5">
+      <w:start w:val="16"/>
+      <w:numFmt w:val="decimal"/>
+      <w:lvlText w:val="(%6)"/>
+      <w:lvlJc w:val="left"/>
+      <w:pPr>
+        <w:ind w:left="4320" w:hanging="480"/>
+      </w:pPr>
+    </w:lvl>
+    <w:lvl w:ilvl="6">
+      <w:start w:val="16"/>
+      <w:numFmt w:val="decimal"/>
+      <w:lvlText w:val="(%7)"/>
+      <w:lvlJc w:val="left"/>
+      <w:pPr>
+        <w:ind w:left="5040" w:hanging="480"/>
+      </w:pPr>
+    </w:lvl>
+    <w:lvl w:ilvl="7">
+      <w:start w:val="16"/>
+      <w:numFmt w:val="decimal"/>
+      <w:lvlText w:val="(%8)"/>
+      <w:lvlJc w:val="left"/>
+      <w:pPr>
+        <w:ind w:left="5760" w:hanging="480"/>
+      </w:pPr>
+    </w:lvl>
+    <w:lvl w:ilvl="8">
+      <w:start w:val="16"/>
+      <w:numFmt w:val="decimal"/>
+      <w:lvlText w:val="(%9)"/>
+      <w:lvlJc w:val="left"/>
+      <w:pPr>
+        <w:ind w:left="6480" w:hanging="480"/>
+      </w:pPr>
+    </w:lvl>
+  </w:abstractNum>
+  <w:abstractNum w:abstractNumId="994317">
+    <w:nsid w:val="A994317"/>
+    <w:multiLevelType w:val="multilevel"/>
+    <w:lvl w:ilvl="0">
+      <w:start w:val="17"/>
+      <w:numFmt w:val="decimal"/>
+      <w:lvlText w:val="(%1)"/>
+      <w:lvlJc w:val="left"/>
+      <w:pPr>
+        <w:ind w:left="720" w:hanging="480"/>
+      </w:pPr>
+    </w:lvl>
+    <w:lvl w:ilvl="1">
+      <w:start w:val="17"/>
+      <w:numFmt w:val="decimal"/>
+      <w:lvlText w:val="(%2)"/>
+      <w:lvlJc w:val="left"/>
+      <w:pPr>
+        <w:ind w:left="1440" w:hanging="480"/>
+      </w:pPr>
+    </w:lvl>
+    <w:lvl w:ilvl="2">
+      <w:start w:val="17"/>
+      <w:numFmt w:val="decimal"/>
+      <w:lvlText w:val="(%3)"/>
+      <w:lvlJc w:val="left"/>
+      <w:pPr>
+        <w:ind w:left="2160" w:hanging="480"/>
+      </w:pPr>
+    </w:lvl>
+    <w:lvl w:ilvl="3">
+      <w:start w:val="17"/>
+      <w:numFmt w:val="decimal"/>
+      <w:lvlText w:val="(%4)"/>
+      <w:lvlJc w:val="left"/>
+      <w:pPr>
+        <w:ind w:left="2880" w:hanging="480"/>
+      </w:pPr>
+    </w:lvl>
+    <w:lvl w:ilvl="4">
+      <w:start w:val="17"/>
+      <w:numFmt w:val="decimal"/>
+      <w:lvlText w:val="(%5)"/>
+      <w:lvlJc w:val="left"/>
+      <w:pPr>
+        <w:ind w:left="3600" w:hanging="480"/>
+      </w:pPr>
+    </w:lvl>
+    <w:lvl w:ilvl="5">
+      <w:start w:val="17"/>
+      <w:numFmt w:val="decimal"/>
+      <w:lvlText w:val="(%6)"/>
+      <w:lvlJc w:val="left"/>
+      <w:pPr>
+        <w:ind w:left="4320" w:hanging="480"/>
+      </w:pPr>
+    </w:lvl>
+    <w:lvl w:ilvl="6">
+      <w:start w:val="17"/>
+      <w:numFmt w:val="decimal"/>
+      <w:lvlText w:val="(%7)"/>
+      <w:lvlJc w:val="left"/>
+      <w:pPr>
+        <w:ind w:left="5040" w:hanging="480"/>
+      </w:pPr>
+    </w:lvl>
+    <w:lvl w:ilvl="7">
+      <w:start w:val="17"/>
+      <w:numFmt w:val="decimal"/>
+      <w:lvlText w:val="(%8)"/>
+      <w:lvlJc w:val="left"/>
+      <w:pPr>
+        <w:ind w:left="5760" w:hanging="480"/>
+      </w:pPr>
+    </w:lvl>
+    <w:lvl w:ilvl="8">
+      <w:start w:val="17"/>
+      <w:numFmt w:val="decimal"/>
+      <w:lvlText w:val="(%9)"/>
+      <w:lvlJc w:val="left"/>
+      <w:pPr>
+        <w:ind w:left="6480" w:hanging="480"/>
+      </w:pPr>
+    </w:lvl>
+  </w:abstractNum>
+  <w:abstractNum w:abstractNumId="994318">
+    <w:nsid w:val="A994318"/>
+    <w:multiLevelType w:val="multilevel"/>
+    <w:lvl w:ilvl="0">
+      <w:start w:val="18"/>
+      <w:numFmt w:val="decimal"/>
+      <w:lvlText w:val="(%1)"/>
+      <w:lvlJc w:val="left"/>
+      <w:pPr>
+        <w:ind w:left="720" w:hanging="480"/>
+      </w:pPr>
+    </w:lvl>
+    <w:lvl w:ilvl="1">
+      <w:start w:val="18"/>
+      <w:numFmt w:val="decimal"/>
+      <w:lvlText w:val="(%2)"/>
+      <w:lvlJc w:val="left"/>
+      <w:pPr>
+        <w:ind w:left="1440" w:hanging="480"/>
+      </w:pPr>
+    </w:lvl>
+    <w:lvl w:ilvl="2">
+      <w:start w:val="18"/>
+      <w:numFmt w:val="decimal"/>
+      <w:lvlText w:val="(%3)"/>
+      <w:lvlJc w:val="left"/>
+      <w:pPr>
+        <w:ind w:left="2160" w:hanging="480"/>
+      </w:pPr>
+    </w:lvl>
+    <w:lvl w:ilvl="3">
+      <w:start w:val="18"/>
+      <w:numFmt w:val="decimal"/>
+      <w:lvlText w:val="(%4)"/>
+      <w:lvlJc w:val="left"/>
+      <w:pPr>
+        <w:ind w:left="2880" w:hanging="480"/>
+      </w:pPr>
+    </w:lvl>
+    <w:lvl w:ilvl="4">
+      <w:start w:val="18"/>
+      <w:numFmt w:val="decimal"/>
+      <w:lvlText w:val="(%5)"/>
+      <w:lvlJc w:val="left"/>
+      <w:pPr>
+        <w:ind w:left="3600" w:hanging="480"/>
+      </w:pPr>
+    </w:lvl>
+    <w:lvl w:ilvl="5">
+      <w:start w:val="18"/>
+      <w:numFmt w:val="decimal"/>
+      <w:lvlText w:val="(%6)"/>
+      <w:lvlJc w:val="left"/>
+      <w:pPr>
+        <w:ind w:left="4320" w:hanging="480"/>
+      </w:pPr>
+    </w:lvl>
+    <w:lvl w:ilvl="6">
+      <w:start w:val="18"/>
+      <w:numFmt w:val="decimal"/>
+      <w:lvlText w:val="(%7)"/>
+      <w:lvlJc w:val="left"/>
+      <w:pPr>
+        <w:ind w:left="5040" w:hanging="480"/>
+      </w:pPr>
+    </w:lvl>
+    <w:lvl w:ilvl="7">
+      <w:start w:val="18"/>
+      <w:numFmt w:val="decimal"/>
+      <w:lvlText w:val="(%8)"/>
+      <w:lvlJc w:val="left"/>
+      <w:pPr>
+        <w:ind w:left="5760" w:hanging="480"/>
+      </w:pPr>
+    </w:lvl>
+    <w:lvl w:ilvl="8">
+      <w:start w:val="18"/>
+      <w:numFmt w:val="decimal"/>
+      <w:lvlText w:val="(%9)"/>
+      <w:lvlJc w:val="left"/>
+      <w:pPr>
+        <w:ind w:left="6480" w:hanging="480"/>
+      </w:pPr>
+    </w:lvl>
+  </w:abstractNum>
+  <w:abstractNum w:abstractNumId="994319">
+    <w:nsid w:val="A994319"/>
+    <w:multiLevelType w:val="multilevel"/>
+    <w:lvl w:ilvl="0">
+      <w:start w:val="19"/>
+      <w:numFmt w:val="decimal"/>
+      <w:lvlText w:val="(%1)"/>
+      <w:lvlJc w:val="left"/>
+      <w:pPr>
+        <w:ind w:left="720" w:hanging="480"/>
+      </w:pPr>
+    </w:lvl>
+    <w:lvl w:ilvl="1">
+      <w:start w:val="19"/>
+      <w:numFmt w:val="decimal"/>
+      <w:lvlText w:val="(%2)"/>
+      <w:lvlJc w:val="left"/>
+      <w:pPr>
+        <w:ind w:left="1440" w:hanging="480"/>
+      </w:pPr>
+    </w:lvl>
+    <w:lvl w:ilvl="2">
+      <w:start w:val="19"/>
+      <w:numFmt w:val="decimal"/>
+      <w:lvlText w:val="(%3)"/>
+      <w:lvlJc w:val="left"/>
+      <w:pPr>
+        <w:ind w:left="2160" w:hanging="480"/>
+      </w:pPr>
+    </w:lvl>
+    <w:lvl w:ilvl="3">
+      <w:start w:val="19"/>
+      <w:numFmt w:val="decimal"/>
+      <w:lvlText w:val="(%4)"/>
+      <w:lvlJc w:val="left"/>
+      <w:pPr>
+        <w:ind w:left="2880" w:hanging="480"/>
+      </w:pPr>
+    </w:lvl>
+    <w:lvl w:ilvl="4">
+      <w:start w:val="19"/>
+      <w:numFmt w:val="decimal"/>
+      <w:lvlText w:val="(%5)"/>
+      <w:lvlJc w:val="left"/>
+      <w:pPr>
+        <w:ind w:left="3600" w:hanging="480"/>
+      </w:pPr>
+    </w:lvl>
+    <w:lvl w:ilvl="5">
+      <w:start w:val="19"/>
+      <w:numFmt w:val="decimal"/>
+      <w:lvlText w:val="(%6)"/>
+      <w:lvlJc w:val="left"/>
+      <w:pPr>
+        <w:ind w:left="4320" w:hanging="480"/>
+      </w:pPr>
+    </w:lvl>
+    <w:lvl w:ilvl="6">
+      <w:start w:val="19"/>
+      <w:numFmt w:val="decimal"/>
+      <w:lvlText w:val="(%7)"/>
+      <w:lvlJc w:val="left"/>
+      <w:pPr>
+        <w:ind w:left="5040" w:hanging="480"/>
+      </w:pPr>
+    </w:lvl>
+    <w:lvl w:ilvl="7">
+      <w:start w:val="19"/>
+      <w:numFmt w:val="decimal"/>
+      <w:lvlText w:val="(%8)"/>
+      <w:lvlJc w:val="left"/>
+      <w:pPr>
+        <w:ind w:left="5760" w:hanging="480"/>
+      </w:pPr>
+    </w:lvl>
+    <w:lvl w:ilvl="8">
+      <w:start w:val="19"/>
+      <w:numFmt w:val="decimal"/>
+      <w:lvlText w:val="(%9)"/>
+      <w:lvlJc w:val="left"/>
+      <w:pPr>
+        <w:ind w:left="6480" w:hanging="480"/>
+      </w:pPr>
+    </w:lvl>
+  </w:abstractNum>
+  <w:abstractNum w:abstractNumId="994320">
+    <w:nsid w:val="A994320"/>
+    <w:multiLevelType w:val="multilevel"/>
+    <w:lvl w:ilvl="0">
+      <w:start w:val="20"/>
+      <w:numFmt w:val="decimal"/>
+      <w:lvlText w:val="(%1)"/>
+      <w:lvlJc w:val="left"/>
+      <w:pPr>
+        <w:ind w:left="720" w:hanging="480"/>
+      </w:pPr>
+    </w:lvl>
+    <w:lvl w:ilvl="1">
+      <w:start w:val="20"/>
+      <w:numFmt w:val="decimal"/>
+      <w:lvlText w:val="(%2)"/>
+      <w:lvlJc w:val="left"/>
+      <w:pPr>
+        <w:ind w:left="1440" w:hanging="480"/>
+      </w:pPr>
+    </w:lvl>
+    <w:lvl w:ilvl="2">
+      <w:start w:val="20"/>
+      <w:numFmt w:val="decimal"/>
+      <w:lvlText w:val="(%3)"/>
+      <w:lvlJc w:val="left"/>
+      <w:pPr>
+        <w:ind w:left="2160" w:hanging="480"/>
+      </w:pPr>
+    </w:lvl>
+    <w:lvl w:ilvl="3">
+      <w:start w:val="20"/>
+      <w:numFmt w:val="decimal"/>
+      <w:lvlText w:val="(%4)"/>
+      <w:lvlJc w:val="left"/>
+      <w:pPr>
+        <w:ind w:left="2880" w:hanging="480"/>
+      </w:pPr>
+    </w:lvl>
+    <w:lvl w:ilvl="4">
+      <w:start w:val="20"/>
+      <w:numFmt w:val="decimal"/>
+      <w:lvlText w:val="(%5)"/>
+      <w:lvlJc w:val="left"/>
+      <w:pPr>
+        <w:ind w:left="3600" w:hanging="480"/>
+      </w:pPr>
+    </w:lvl>
+    <w:lvl w:ilvl="5">
+      <w:start w:val="20"/>
+      <w:numFmt w:val="decimal"/>
+      <w:lvlText w:val="(%6)"/>
+      <w:lvlJc w:val="left"/>
+      <w:pPr>
+        <w:ind w:left="4320" w:hanging="480"/>
+      </w:pPr>
+    </w:lvl>
+    <w:lvl w:ilvl="6">
+      <w:start w:val="20"/>
+      <w:numFmt w:val="decimal"/>
+      <w:lvlText w:val="(%7)"/>
+      <w:lvlJc w:val="left"/>
+      <w:pPr>
+        <w:ind w:left="5040" w:hanging="480"/>
+      </w:pPr>
+    </w:lvl>
+    <w:lvl w:ilvl="7">
+      <w:start w:val="20"/>
+      <w:numFmt w:val="decimal"/>
+      <w:lvlText w:val="(%8)"/>
+      <w:lvlJc w:val="left"/>
+      <w:pPr>
+        <w:ind w:left="5760" w:hanging="480"/>
+      </w:pPr>
+    </w:lvl>
+    <w:lvl w:ilvl="8">
+      <w:start w:val="20"/>
+      <w:numFmt w:val="decimal"/>
+      <w:lvlText w:val="(%9)"/>
+      <w:lvlJc w:val="left"/>
+      <w:pPr>
+        <w:ind w:left="6480" w:hanging="480"/>
+      </w:pPr>
+    </w:lvl>
+  </w:abstractNum>
+  <w:abstractNum w:abstractNumId="994321">
+    <w:nsid w:val="A994321"/>
+    <w:multiLevelType w:val="multilevel"/>
+    <w:lvl w:ilvl="0">
+      <w:start w:val="21"/>
+      <w:numFmt w:val="decimal"/>
+      <w:lvlText w:val="(%1)"/>
+      <w:lvlJc w:val="left"/>
+      <w:pPr>
+        <w:ind w:left="720" w:hanging="480"/>
+      </w:pPr>
+    </w:lvl>
+    <w:lvl w:ilvl="1">
+      <w:start w:val="21"/>
+      <w:numFmt w:val="decimal"/>
+      <w:lvlText w:val="(%2)"/>
+      <w:lvlJc w:val="left"/>
+      <w:pPr>
+        <w:ind w:left="1440" w:hanging="480"/>
+      </w:pPr>
+    </w:lvl>
+    <w:lvl w:ilvl="2">
+      <w:start w:val="21"/>
+      <w:numFmt w:val="decimal"/>
+      <w:lvlText w:val="(%3)"/>
+      <w:lvlJc w:val="left"/>
+      <w:pPr>
+        <w:ind w:left="2160" w:hanging="480"/>
+      </w:pPr>
+    </w:lvl>
+    <w:lvl w:ilvl="3">
+      <w:start w:val="21"/>
+      <w:numFmt w:val="decimal"/>
+      <w:lvlText w:val="(%4)"/>
+      <w:lvlJc w:val="left"/>
+      <w:pPr>
+        <w:ind w:left="2880" w:hanging="480"/>
+      </w:pPr>
+    </w:lvl>
+    <w:lvl w:ilvl="4">
+      <w:start w:val="21"/>
+      <w:numFmt w:val="decimal"/>
+      <w:lvlText w:val="(%5)"/>
+      <w:lvlJc w:val="left"/>
+      <w:pPr>
+        <w:ind w:left="3600" w:hanging="480"/>
+      </w:pPr>
+    </w:lvl>
+    <w:lvl w:ilvl="5">
+      <w:start w:val="21"/>
+      <w:numFmt w:val="decimal"/>
+      <w:lvlText w:val="(%6)"/>
+      <w:lvlJc w:val="left"/>
+      <w:pPr>
+        <w:ind w:left="4320" w:hanging="480"/>
+      </w:pPr>
+    </w:lvl>
+    <w:lvl w:ilvl="6">
+      <w:start w:val="21"/>
+      <w:numFmt w:val="decimal"/>
+      <w:lvlText w:val="(%7)"/>
+      <w:lvlJc w:val="left"/>
+      <w:pPr>
+        <w:ind w:left="5040" w:hanging="480"/>
+      </w:pPr>
+    </w:lvl>
+    <w:lvl w:ilvl="7">
+      <w:start w:val="21"/>
+      <w:numFmt w:val="decimal"/>
+      <w:lvlText w:val="(%8)"/>
+      <w:lvlJc w:val="left"/>
+      <w:pPr>
+        <w:ind w:left="5760" w:hanging="480"/>
+      </w:pPr>
+    </w:lvl>
+    <w:lvl w:ilvl="8">
+      <w:start w:val="21"/>
+      <w:numFmt w:val="decimal"/>
+      <w:lvlText w:val="(%9)"/>
+      <w:lvlJc w:val="left"/>
+      <w:pPr>
+        <w:ind w:left="6480" w:hanging="480"/>
+      </w:pPr>
+    </w:lvl>
+  </w:abstractNum>
+  <w:abstractNum w:abstractNumId="994322">
+    <w:nsid w:val="A994322"/>
+    <w:multiLevelType w:val="multilevel"/>
+    <w:lvl w:ilvl="0">
+      <w:start w:val="22"/>
+      <w:numFmt w:val="decimal"/>
+      <w:lvlText w:val="(%1)"/>
+      <w:lvlJc w:val="left"/>
+      <w:pPr>
+        <w:ind w:left="720" w:hanging="480"/>
+      </w:pPr>
+    </w:lvl>
+    <w:lvl w:ilvl="1">
+      <w:start w:val="22"/>
+      <w:numFmt w:val="decimal"/>
+      <w:lvlText w:val="(%2)"/>
+      <w:lvlJc w:val="left"/>
+      <w:pPr>
+        <w:ind w:left="1440" w:hanging="480"/>
+      </w:pPr>
+    </w:lvl>
+    <w:lvl w:ilvl="2">
+      <w:start w:val="22"/>
+      <w:numFmt w:val="decimal"/>
+      <w:lvlText w:val="(%3)"/>
+      <w:lvlJc w:val="left"/>
+      <w:pPr>
+        <w:ind w:left="2160" w:hanging="480"/>
+      </w:pPr>
+    </w:lvl>
+    <w:lvl w:ilvl="3">
+      <w:start w:val="22"/>
+      <w:numFmt w:val="decimal"/>
+      <w:lvlText w:val="(%4)"/>
+      <w:lvlJc w:val="left"/>
+      <w:pPr>
+        <w:ind w:left="2880" w:hanging="480"/>
+      </w:pPr>
+    </w:lvl>
+    <w:lvl w:ilvl="4">
+      <w:start w:val="22"/>
+      <w:numFmt w:val="decimal"/>
+      <w:lvlText w:val="(%5)"/>
+      <w:lvlJc w:val="left"/>
+      <w:pPr>
+        <w:ind w:left="3600" w:hanging="480"/>
+      </w:pPr>
+    </w:lvl>
+    <w:lvl w:ilvl="5">
+      <w:start w:val="22"/>
+      <w:numFmt w:val="decimal"/>
+      <w:lvlText w:val="(%6)"/>
+      <w:lvlJc w:val="left"/>
+      <w:pPr>
+        <w:ind w:left="4320" w:hanging="480"/>
+      </w:pPr>
+    </w:lvl>
+    <w:lvl w:ilvl="6">
+      <w:start w:val="22"/>
+      <w:numFmt w:val="decimal"/>
+      <w:lvlText w:val="(%7)"/>
+      <w:lvlJc w:val="left"/>
+      <w:pPr>
+        <w:ind w:left="5040" w:hanging="480"/>
+      </w:pPr>
+    </w:lvl>
+    <w:lvl w:ilvl="7">
+      <w:start w:val="22"/>
+      <w:numFmt w:val="decimal"/>
+      <w:lvlText w:val="(%8)"/>
+      <w:lvlJc w:val="left"/>
+      <w:pPr>
+        <w:ind w:left="5760" w:hanging="480"/>
+      </w:pPr>
+    </w:lvl>
+    <w:lvl w:ilvl="8">
+      <w:start w:val="22"/>
       <w:numFmt w:val="decimal"/>
       <w:lvlText w:val="(%9)"/>
       <w:lvlJc w:val="left"/>
@@ -2778,6 +5298,957 @@
     <w:lvlOverride w:ilvl="8">
       <w:startOverride w:val="8"/>
     </w:lvlOverride>
+  </w:num>
+  <w:num w:numId="1024">
+    <w:abstractNumId w:val="991"/>
+  </w:num>
+  <w:num w:numId="1025">
+    <w:abstractNumId w:val="99439"/>
+    <w:lvlOverride w:ilvl="0">
+      <w:startOverride w:val="9"/>
+    </w:lvlOverride>
+    <w:lvlOverride w:ilvl="1">
+      <w:startOverride w:val="9"/>
+    </w:lvlOverride>
+    <w:lvlOverride w:ilvl="2">
+      <w:startOverride w:val="9"/>
+    </w:lvlOverride>
+    <w:lvlOverride w:ilvl="3">
+      <w:startOverride w:val="9"/>
+    </w:lvlOverride>
+    <w:lvlOverride w:ilvl="4">
+      <w:startOverride w:val="9"/>
+    </w:lvlOverride>
+    <w:lvlOverride w:ilvl="5">
+      <w:startOverride w:val="9"/>
+    </w:lvlOverride>
+    <w:lvlOverride w:ilvl="6">
+      <w:startOverride w:val="9"/>
+    </w:lvlOverride>
+    <w:lvlOverride w:ilvl="7">
+      <w:startOverride w:val="9"/>
+    </w:lvlOverride>
+    <w:lvlOverride w:ilvl="8">
+      <w:startOverride w:val="9"/>
+    </w:lvlOverride>
+  </w:num>
+  <w:num w:numId="1026">
+    <w:abstractNumId w:val="99711"/>
+    <w:lvlOverride w:ilvl="0">
+      <w:startOverride w:val="1"/>
+    </w:lvlOverride>
+    <w:lvlOverride w:ilvl="1">
+      <w:startOverride w:val="1"/>
+    </w:lvlOverride>
+    <w:lvlOverride w:ilvl="2">
+      <w:startOverride w:val="1"/>
+    </w:lvlOverride>
+    <w:lvlOverride w:ilvl="3">
+      <w:startOverride w:val="1"/>
+    </w:lvlOverride>
+    <w:lvlOverride w:ilvl="4">
+      <w:startOverride w:val="1"/>
+    </w:lvlOverride>
+    <w:lvlOverride w:ilvl="5">
+      <w:startOverride w:val="1"/>
+    </w:lvlOverride>
+    <w:lvlOverride w:ilvl="6">
+      <w:startOverride w:val="1"/>
+    </w:lvlOverride>
+    <w:lvlOverride w:ilvl="7">
+      <w:startOverride w:val="1"/>
+    </w:lvlOverride>
+    <w:lvlOverride w:ilvl="8">
+      <w:startOverride w:val="1"/>
+    </w:lvlOverride>
+  </w:num>
+  <w:num w:numId="1027">
+    <w:abstractNumId w:val="99711"/>
+    <w:lvlOverride w:ilvl="0">
+      <w:startOverride w:val="1"/>
+    </w:lvlOverride>
+    <w:lvlOverride w:ilvl="1">
+      <w:startOverride w:val="1"/>
+    </w:lvlOverride>
+    <w:lvlOverride w:ilvl="2">
+      <w:startOverride w:val="1"/>
+    </w:lvlOverride>
+    <w:lvlOverride w:ilvl="3">
+      <w:startOverride w:val="1"/>
+    </w:lvlOverride>
+    <w:lvlOverride w:ilvl="4">
+      <w:startOverride w:val="1"/>
+    </w:lvlOverride>
+    <w:lvlOverride w:ilvl="5">
+      <w:startOverride w:val="1"/>
+    </w:lvlOverride>
+    <w:lvlOverride w:ilvl="6">
+      <w:startOverride w:val="1"/>
+    </w:lvlOverride>
+    <w:lvlOverride w:ilvl="7">
+      <w:startOverride w:val="1"/>
+    </w:lvlOverride>
+    <w:lvlOverride w:ilvl="8">
+      <w:startOverride w:val="1"/>
+    </w:lvlOverride>
+  </w:num>
+  <w:num w:numId="1028">
+    <w:abstractNumId w:val="99712"/>
+    <w:lvlOverride w:ilvl="0">
+      <w:startOverride w:val="2"/>
+    </w:lvlOverride>
+    <w:lvlOverride w:ilvl="1">
+      <w:startOverride w:val="2"/>
+    </w:lvlOverride>
+    <w:lvlOverride w:ilvl="2">
+      <w:startOverride w:val="2"/>
+    </w:lvlOverride>
+    <w:lvlOverride w:ilvl="3">
+      <w:startOverride w:val="2"/>
+    </w:lvlOverride>
+    <w:lvlOverride w:ilvl="4">
+      <w:startOverride w:val="2"/>
+    </w:lvlOverride>
+    <w:lvlOverride w:ilvl="5">
+      <w:startOverride w:val="2"/>
+    </w:lvlOverride>
+    <w:lvlOverride w:ilvl="6">
+      <w:startOverride w:val="2"/>
+    </w:lvlOverride>
+    <w:lvlOverride w:ilvl="7">
+      <w:startOverride w:val="2"/>
+    </w:lvlOverride>
+    <w:lvlOverride w:ilvl="8">
+      <w:startOverride w:val="2"/>
+    </w:lvlOverride>
+  </w:num>
+  <w:num w:numId="1029">
+    <w:abstractNumId w:val="994311"/>
+    <w:lvlOverride w:ilvl="0">
+      <w:startOverride w:val="11"/>
+    </w:lvlOverride>
+    <w:lvlOverride w:ilvl="1">
+      <w:startOverride w:val="11"/>
+    </w:lvlOverride>
+    <w:lvlOverride w:ilvl="2">
+      <w:startOverride w:val="11"/>
+    </w:lvlOverride>
+    <w:lvlOverride w:ilvl="3">
+      <w:startOverride w:val="11"/>
+    </w:lvlOverride>
+    <w:lvlOverride w:ilvl="4">
+      <w:startOverride w:val="11"/>
+    </w:lvlOverride>
+    <w:lvlOverride w:ilvl="5">
+      <w:startOverride w:val="11"/>
+    </w:lvlOverride>
+    <w:lvlOverride w:ilvl="6">
+      <w:startOverride w:val="11"/>
+    </w:lvlOverride>
+    <w:lvlOverride w:ilvl="7">
+      <w:startOverride w:val="11"/>
+    </w:lvlOverride>
+    <w:lvlOverride w:ilvl="8">
+      <w:startOverride w:val="11"/>
+    </w:lvlOverride>
+  </w:num>
+  <w:num w:numId="1030">
+    <w:abstractNumId w:val="99711"/>
+    <w:lvlOverride w:ilvl="0">
+      <w:startOverride w:val="1"/>
+    </w:lvlOverride>
+    <w:lvlOverride w:ilvl="1">
+      <w:startOverride w:val="1"/>
+    </w:lvlOverride>
+    <w:lvlOverride w:ilvl="2">
+      <w:startOverride w:val="1"/>
+    </w:lvlOverride>
+    <w:lvlOverride w:ilvl="3">
+      <w:startOverride w:val="1"/>
+    </w:lvlOverride>
+    <w:lvlOverride w:ilvl="4">
+      <w:startOverride w:val="1"/>
+    </w:lvlOverride>
+    <w:lvlOverride w:ilvl="5">
+      <w:startOverride w:val="1"/>
+    </w:lvlOverride>
+    <w:lvlOverride w:ilvl="6">
+      <w:startOverride w:val="1"/>
+    </w:lvlOverride>
+    <w:lvlOverride w:ilvl="7">
+      <w:startOverride w:val="1"/>
+    </w:lvlOverride>
+    <w:lvlOverride w:ilvl="8">
+      <w:startOverride w:val="1"/>
+    </w:lvlOverride>
+  </w:num>
+  <w:num w:numId="1031">
+    <w:abstractNumId w:val="99712"/>
+    <w:lvlOverride w:ilvl="0">
+      <w:startOverride w:val="2"/>
+    </w:lvlOverride>
+    <w:lvlOverride w:ilvl="1">
+      <w:startOverride w:val="2"/>
+    </w:lvlOverride>
+    <w:lvlOverride w:ilvl="2">
+      <w:startOverride w:val="2"/>
+    </w:lvlOverride>
+    <w:lvlOverride w:ilvl="3">
+      <w:startOverride w:val="2"/>
+    </w:lvlOverride>
+    <w:lvlOverride w:ilvl="4">
+      <w:startOverride w:val="2"/>
+    </w:lvlOverride>
+    <w:lvlOverride w:ilvl="5">
+      <w:startOverride w:val="2"/>
+    </w:lvlOverride>
+    <w:lvlOverride w:ilvl="6">
+      <w:startOverride w:val="2"/>
+    </w:lvlOverride>
+    <w:lvlOverride w:ilvl="7">
+      <w:startOverride w:val="2"/>
+    </w:lvlOverride>
+    <w:lvlOverride w:ilvl="8">
+      <w:startOverride w:val="2"/>
+    </w:lvlOverride>
+  </w:num>
+  <w:num w:numId="1032">
+    <w:abstractNumId w:val="99711"/>
+    <w:lvlOverride w:ilvl="0">
+      <w:startOverride w:val="1"/>
+    </w:lvlOverride>
+    <w:lvlOverride w:ilvl="1">
+      <w:startOverride w:val="1"/>
+    </w:lvlOverride>
+    <w:lvlOverride w:ilvl="2">
+      <w:startOverride w:val="1"/>
+    </w:lvlOverride>
+    <w:lvlOverride w:ilvl="3">
+      <w:startOverride w:val="1"/>
+    </w:lvlOverride>
+    <w:lvlOverride w:ilvl="4">
+      <w:startOverride w:val="1"/>
+    </w:lvlOverride>
+    <w:lvlOverride w:ilvl="5">
+      <w:startOverride w:val="1"/>
+    </w:lvlOverride>
+    <w:lvlOverride w:ilvl="6">
+      <w:startOverride w:val="1"/>
+    </w:lvlOverride>
+    <w:lvlOverride w:ilvl="7">
+      <w:startOverride w:val="1"/>
+    </w:lvlOverride>
+    <w:lvlOverride w:ilvl="8">
+      <w:startOverride w:val="1"/>
+    </w:lvlOverride>
+  </w:num>
+  <w:num w:numId="1033">
+    <w:abstractNumId w:val="99712"/>
+    <w:lvlOverride w:ilvl="0">
+      <w:startOverride w:val="2"/>
+    </w:lvlOverride>
+    <w:lvlOverride w:ilvl="1">
+      <w:startOverride w:val="2"/>
+    </w:lvlOverride>
+    <w:lvlOverride w:ilvl="2">
+      <w:startOverride w:val="2"/>
+    </w:lvlOverride>
+    <w:lvlOverride w:ilvl="3">
+      <w:startOverride w:val="2"/>
+    </w:lvlOverride>
+    <w:lvlOverride w:ilvl="4">
+      <w:startOverride w:val="2"/>
+    </w:lvlOverride>
+    <w:lvlOverride w:ilvl="5">
+      <w:startOverride w:val="2"/>
+    </w:lvlOverride>
+    <w:lvlOverride w:ilvl="6">
+      <w:startOverride w:val="2"/>
+    </w:lvlOverride>
+    <w:lvlOverride w:ilvl="7">
+      <w:startOverride w:val="2"/>
+    </w:lvlOverride>
+    <w:lvlOverride w:ilvl="8">
+      <w:startOverride w:val="2"/>
+    </w:lvlOverride>
+  </w:num>
+  <w:num w:numId="1034">
+    <w:abstractNumId w:val="991"/>
+  </w:num>
+  <w:num w:numId="1035">
+    <w:abstractNumId w:val="994313"/>
+    <w:lvlOverride w:ilvl="0">
+      <w:startOverride w:val="13"/>
+    </w:lvlOverride>
+    <w:lvlOverride w:ilvl="1">
+      <w:startOverride w:val="13"/>
+    </w:lvlOverride>
+    <w:lvlOverride w:ilvl="2">
+      <w:startOverride w:val="13"/>
+    </w:lvlOverride>
+    <w:lvlOverride w:ilvl="3">
+      <w:startOverride w:val="13"/>
+    </w:lvlOverride>
+    <w:lvlOverride w:ilvl="4">
+      <w:startOverride w:val="13"/>
+    </w:lvlOverride>
+    <w:lvlOverride w:ilvl="5">
+      <w:startOverride w:val="13"/>
+    </w:lvlOverride>
+    <w:lvlOverride w:ilvl="6">
+      <w:startOverride w:val="13"/>
+    </w:lvlOverride>
+    <w:lvlOverride w:ilvl="7">
+      <w:startOverride w:val="13"/>
+    </w:lvlOverride>
+    <w:lvlOverride w:ilvl="8">
+      <w:startOverride w:val="13"/>
+    </w:lvlOverride>
+  </w:num>
+  <w:num w:numId="1036">
+    <w:abstractNumId w:val="99711"/>
+    <w:lvlOverride w:ilvl="0">
+      <w:startOverride w:val="1"/>
+    </w:lvlOverride>
+    <w:lvlOverride w:ilvl="1">
+      <w:startOverride w:val="1"/>
+    </w:lvlOverride>
+    <w:lvlOverride w:ilvl="2">
+      <w:startOverride w:val="1"/>
+    </w:lvlOverride>
+    <w:lvlOverride w:ilvl="3">
+      <w:startOverride w:val="1"/>
+    </w:lvlOverride>
+    <w:lvlOverride w:ilvl="4">
+      <w:startOverride w:val="1"/>
+    </w:lvlOverride>
+    <w:lvlOverride w:ilvl="5">
+      <w:startOverride w:val="1"/>
+    </w:lvlOverride>
+    <w:lvlOverride w:ilvl="6">
+      <w:startOverride w:val="1"/>
+    </w:lvlOverride>
+    <w:lvlOverride w:ilvl="7">
+      <w:startOverride w:val="1"/>
+    </w:lvlOverride>
+    <w:lvlOverride w:ilvl="8">
+      <w:startOverride w:val="1"/>
+    </w:lvlOverride>
+  </w:num>
+  <w:num w:numId="1037">
+    <w:abstractNumId w:val="99712"/>
+    <w:lvlOverride w:ilvl="0">
+      <w:startOverride w:val="2"/>
+    </w:lvlOverride>
+    <w:lvlOverride w:ilvl="1">
+      <w:startOverride w:val="2"/>
+    </w:lvlOverride>
+    <w:lvlOverride w:ilvl="2">
+      <w:startOverride w:val="2"/>
+    </w:lvlOverride>
+    <w:lvlOverride w:ilvl="3">
+      <w:startOverride w:val="2"/>
+    </w:lvlOverride>
+    <w:lvlOverride w:ilvl="4">
+      <w:startOverride w:val="2"/>
+    </w:lvlOverride>
+    <w:lvlOverride w:ilvl="5">
+      <w:startOverride w:val="2"/>
+    </w:lvlOverride>
+    <w:lvlOverride w:ilvl="6">
+      <w:startOverride w:val="2"/>
+    </w:lvlOverride>
+    <w:lvlOverride w:ilvl="7">
+      <w:startOverride w:val="2"/>
+    </w:lvlOverride>
+    <w:lvlOverride w:ilvl="8">
+      <w:startOverride w:val="2"/>
+    </w:lvlOverride>
+  </w:num>
+  <w:num w:numId="1038">
+    <w:abstractNumId w:val="99711"/>
+    <w:lvlOverride w:ilvl="0">
+      <w:startOverride w:val="1"/>
+    </w:lvlOverride>
+    <w:lvlOverride w:ilvl="1">
+      <w:startOverride w:val="1"/>
+    </w:lvlOverride>
+    <w:lvlOverride w:ilvl="2">
+      <w:startOverride w:val="1"/>
+    </w:lvlOverride>
+    <w:lvlOverride w:ilvl="3">
+      <w:startOverride w:val="1"/>
+    </w:lvlOverride>
+    <w:lvlOverride w:ilvl="4">
+      <w:startOverride w:val="1"/>
+    </w:lvlOverride>
+    <w:lvlOverride w:ilvl="5">
+      <w:startOverride w:val="1"/>
+    </w:lvlOverride>
+    <w:lvlOverride w:ilvl="6">
+      <w:startOverride w:val="1"/>
+    </w:lvlOverride>
+    <w:lvlOverride w:ilvl="7">
+      <w:startOverride w:val="1"/>
+    </w:lvlOverride>
+    <w:lvlOverride w:ilvl="8">
+      <w:startOverride w:val="1"/>
+    </w:lvlOverride>
+  </w:num>
+  <w:num w:numId="1039">
+    <w:abstractNumId w:val="99712"/>
+    <w:lvlOverride w:ilvl="0">
+      <w:startOverride w:val="2"/>
+    </w:lvlOverride>
+    <w:lvlOverride w:ilvl="1">
+      <w:startOverride w:val="2"/>
+    </w:lvlOverride>
+    <w:lvlOverride w:ilvl="2">
+      <w:startOverride w:val="2"/>
+    </w:lvlOverride>
+    <w:lvlOverride w:ilvl="3">
+      <w:startOverride w:val="2"/>
+    </w:lvlOverride>
+    <w:lvlOverride w:ilvl="4">
+      <w:startOverride w:val="2"/>
+    </w:lvlOverride>
+    <w:lvlOverride w:ilvl="5">
+      <w:startOverride w:val="2"/>
+    </w:lvlOverride>
+    <w:lvlOverride w:ilvl="6">
+      <w:startOverride w:val="2"/>
+    </w:lvlOverride>
+    <w:lvlOverride w:ilvl="7">
+      <w:startOverride w:val="2"/>
+    </w:lvlOverride>
+    <w:lvlOverride w:ilvl="8">
+      <w:startOverride w:val="2"/>
+    </w:lvlOverride>
+  </w:num>
+  <w:num w:numId="1040">
+    <w:abstractNumId w:val="991"/>
+  </w:num>
+  <w:num w:numId="1041">
+    <w:abstractNumId w:val="994315"/>
+    <w:lvlOverride w:ilvl="0">
+      <w:startOverride w:val="15"/>
+    </w:lvlOverride>
+    <w:lvlOverride w:ilvl="1">
+      <w:startOverride w:val="15"/>
+    </w:lvlOverride>
+    <w:lvlOverride w:ilvl="2">
+      <w:startOverride w:val="15"/>
+    </w:lvlOverride>
+    <w:lvlOverride w:ilvl="3">
+      <w:startOverride w:val="15"/>
+    </w:lvlOverride>
+    <w:lvlOverride w:ilvl="4">
+      <w:startOverride w:val="15"/>
+    </w:lvlOverride>
+    <w:lvlOverride w:ilvl="5">
+      <w:startOverride w:val="15"/>
+    </w:lvlOverride>
+    <w:lvlOverride w:ilvl="6">
+      <w:startOverride w:val="15"/>
+    </w:lvlOverride>
+    <w:lvlOverride w:ilvl="7">
+      <w:startOverride w:val="15"/>
+    </w:lvlOverride>
+    <w:lvlOverride w:ilvl="8">
+      <w:startOverride w:val="15"/>
+    </w:lvlOverride>
+  </w:num>
+  <w:num w:numId="1042">
+    <w:abstractNumId w:val="991"/>
+  </w:num>
+  <w:num w:numId="1043">
+    <w:abstractNumId w:val="994316"/>
+    <w:lvlOverride w:ilvl="0">
+      <w:startOverride w:val="16"/>
+    </w:lvlOverride>
+    <w:lvlOverride w:ilvl="1">
+      <w:startOverride w:val="16"/>
+    </w:lvlOverride>
+    <w:lvlOverride w:ilvl="2">
+      <w:startOverride w:val="16"/>
+    </w:lvlOverride>
+    <w:lvlOverride w:ilvl="3">
+      <w:startOverride w:val="16"/>
+    </w:lvlOverride>
+    <w:lvlOverride w:ilvl="4">
+      <w:startOverride w:val="16"/>
+    </w:lvlOverride>
+    <w:lvlOverride w:ilvl="5">
+      <w:startOverride w:val="16"/>
+    </w:lvlOverride>
+    <w:lvlOverride w:ilvl="6">
+      <w:startOverride w:val="16"/>
+    </w:lvlOverride>
+    <w:lvlOverride w:ilvl="7">
+      <w:startOverride w:val="16"/>
+    </w:lvlOverride>
+    <w:lvlOverride w:ilvl="8">
+      <w:startOverride w:val="16"/>
+    </w:lvlOverride>
+  </w:num>
+  <w:num w:numId="1044">
+    <w:abstractNumId w:val="99711"/>
+    <w:lvlOverride w:ilvl="0">
+      <w:startOverride w:val="1"/>
+    </w:lvlOverride>
+    <w:lvlOverride w:ilvl="1">
+      <w:startOverride w:val="1"/>
+    </w:lvlOverride>
+    <w:lvlOverride w:ilvl="2">
+      <w:startOverride w:val="1"/>
+    </w:lvlOverride>
+    <w:lvlOverride w:ilvl="3">
+      <w:startOverride w:val="1"/>
+    </w:lvlOverride>
+    <w:lvlOverride w:ilvl="4">
+      <w:startOverride w:val="1"/>
+    </w:lvlOverride>
+    <w:lvlOverride w:ilvl="5">
+      <w:startOverride w:val="1"/>
+    </w:lvlOverride>
+    <w:lvlOverride w:ilvl="6">
+      <w:startOverride w:val="1"/>
+    </w:lvlOverride>
+    <w:lvlOverride w:ilvl="7">
+      <w:startOverride w:val="1"/>
+    </w:lvlOverride>
+    <w:lvlOverride w:ilvl="8">
+      <w:startOverride w:val="1"/>
+    </w:lvlOverride>
+  </w:num>
+  <w:num w:numId="1045">
+    <w:abstractNumId w:val="991"/>
+  </w:num>
+  <w:num w:numId="1046">
+    <w:abstractNumId w:val="994317"/>
+    <w:lvlOverride w:ilvl="0">
+      <w:startOverride w:val="17"/>
+    </w:lvlOverride>
+    <w:lvlOverride w:ilvl="1">
+      <w:startOverride w:val="17"/>
+    </w:lvlOverride>
+    <w:lvlOverride w:ilvl="2">
+      <w:startOverride w:val="17"/>
+    </w:lvlOverride>
+    <w:lvlOverride w:ilvl="3">
+      <w:startOverride w:val="17"/>
+    </w:lvlOverride>
+    <w:lvlOverride w:ilvl="4">
+      <w:startOverride w:val="17"/>
+    </w:lvlOverride>
+    <w:lvlOverride w:ilvl="5">
+      <w:startOverride w:val="17"/>
+    </w:lvlOverride>
+    <w:lvlOverride w:ilvl="6">
+      <w:startOverride w:val="17"/>
+    </w:lvlOverride>
+    <w:lvlOverride w:ilvl="7">
+      <w:startOverride w:val="17"/>
+    </w:lvlOverride>
+    <w:lvlOverride w:ilvl="8">
+      <w:startOverride w:val="17"/>
+    </w:lvlOverride>
+  </w:num>
+  <w:num w:numId="1047">
+    <w:abstractNumId w:val="99711"/>
+    <w:lvlOverride w:ilvl="0">
+      <w:startOverride w:val="1"/>
+    </w:lvlOverride>
+    <w:lvlOverride w:ilvl="1">
+      <w:startOverride w:val="1"/>
+    </w:lvlOverride>
+    <w:lvlOverride w:ilvl="2">
+      <w:startOverride w:val="1"/>
+    </w:lvlOverride>
+    <w:lvlOverride w:ilvl="3">
+      <w:startOverride w:val="1"/>
+    </w:lvlOverride>
+    <w:lvlOverride w:ilvl="4">
+      <w:startOverride w:val="1"/>
+    </w:lvlOverride>
+    <w:lvlOverride w:ilvl="5">
+      <w:startOverride w:val="1"/>
+    </w:lvlOverride>
+    <w:lvlOverride w:ilvl="6">
+      <w:startOverride w:val="1"/>
+    </w:lvlOverride>
+    <w:lvlOverride w:ilvl="7">
+      <w:startOverride w:val="1"/>
+    </w:lvlOverride>
+    <w:lvlOverride w:ilvl="8">
+      <w:startOverride w:val="1"/>
+    </w:lvlOverride>
+  </w:num>
+  <w:num w:numId="1048">
+    <w:abstractNumId w:val="994318"/>
+    <w:lvlOverride w:ilvl="0">
+      <w:startOverride w:val="18"/>
+    </w:lvlOverride>
+    <w:lvlOverride w:ilvl="1">
+      <w:startOverride w:val="18"/>
+    </w:lvlOverride>
+    <w:lvlOverride w:ilvl="2">
+      <w:startOverride w:val="18"/>
+    </w:lvlOverride>
+    <w:lvlOverride w:ilvl="3">
+      <w:startOverride w:val="18"/>
+    </w:lvlOverride>
+    <w:lvlOverride w:ilvl="4">
+      <w:startOverride w:val="18"/>
+    </w:lvlOverride>
+    <w:lvlOverride w:ilvl="5">
+      <w:startOverride w:val="18"/>
+    </w:lvlOverride>
+    <w:lvlOverride w:ilvl="6">
+      <w:startOverride w:val="18"/>
+    </w:lvlOverride>
+    <w:lvlOverride w:ilvl="7">
+      <w:startOverride w:val="18"/>
+    </w:lvlOverride>
+    <w:lvlOverride w:ilvl="8">
+      <w:startOverride w:val="18"/>
+    </w:lvlOverride>
+  </w:num>
+  <w:num w:numId="1049">
+    <w:abstractNumId w:val="99711"/>
+    <w:lvlOverride w:ilvl="0">
+      <w:startOverride w:val="1"/>
+    </w:lvlOverride>
+    <w:lvlOverride w:ilvl="1">
+      <w:startOverride w:val="1"/>
+    </w:lvlOverride>
+    <w:lvlOverride w:ilvl="2">
+      <w:startOverride w:val="1"/>
+    </w:lvlOverride>
+    <w:lvlOverride w:ilvl="3">
+      <w:startOverride w:val="1"/>
+    </w:lvlOverride>
+    <w:lvlOverride w:ilvl="4">
+      <w:startOverride w:val="1"/>
+    </w:lvlOverride>
+    <w:lvlOverride w:ilvl="5">
+      <w:startOverride w:val="1"/>
+    </w:lvlOverride>
+    <w:lvlOverride w:ilvl="6">
+      <w:startOverride w:val="1"/>
+    </w:lvlOverride>
+    <w:lvlOverride w:ilvl="7">
+      <w:startOverride w:val="1"/>
+    </w:lvlOverride>
+    <w:lvlOverride w:ilvl="8">
+      <w:startOverride w:val="1"/>
+    </w:lvlOverride>
+  </w:num>
+  <w:num w:numId="1050">
+    <w:abstractNumId w:val="994319"/>
+    <w:lvlOverride w:ilvl="0">
+      <w:startOverride w:val="19"/>
+    </w:lvlOverride>
+    <w:lvlOverride w:ilvl="1">
+      <w:startOverride w:val="19"/>
+    </w:lvlOverride>
+    <w:lvlOverride w:ilvl="2">
+      <w:startOverride w:val="19"/>
+    </w:lvlOverride>
+    <w:lvlOverride w:ilvl="3">
+      <w:startOverride w:val="19"/>
+    </w:lvlOverride>
+    <w:lvlOverride w:ilvl="4">
+      <w:startOverride w:val="19"/>
+    </w:lvlOverride>
+    <w:lvlOverride w:ilvl="5">
+      <w:startOverride w:val="19"/>
+    </w:lvlOverride>
+    <w:lvlOverride w:ilvl="6">
+      <w:startOverride w:val="19"/>
+    </w:lvlOverride>
+    <w:lvlOverride w:ilvl="7">
+      <w:startOverride w:val="19"/>
+    </w:lvlOverride>
+    <w:lvlOverride w:ilvl="8">
+      <w:startOverride w:val="19"/>
+    </w:lvlOverride>
+  </w:num>
+  <w:num w:numId="1051">
+    <w:abstractNumId w:val="99711"/>
+    <w:lvlOverride w:ilvl="0">
+      <w:startOverride w:val="1"/>
+    </w:lvlOverride>
+    <w:lvlOverride w:ilvl="1">
+      <w:startOverride w:val="1"/>
+    </w:lvlOverride>
+    <w:lvlOverride w:ilvl="2">
+      <w:startOverride w:val="1"/>
+    </w:lvlOverride>
+    <w:lvlOverride w:ilvl="3">
+      <w:startOverride w:val="1"/>
+    </w:lvlOverride>
+    <w:lvlOverride w:ilvl="4">
+      <w:startOverride w:val="1"/>
+    </w:lvlOverride>
+    <w:lvlOverride w:ilvl="5">
+      <w:startOverride w:val="1"/>
+    </w:lvlOverride>
+    <w:lvlOverride w:ilvl="6">
+      <w:startOverride w:val="1"/>
+    </w:lvlOverride>
+    <w:lvlOverride w:ilvl="7">
+      <w:startOverride w:val="1"/>
+    </w:lvlOverride>
+    <w:lvlOverride w:ilvl="8">
+      <w:startOverride w:val="1"/>
+    </w:lvlOverride>
+  </w:num>
+  <w:num w:numId="1052">
+    <w:abstractNumId w:val="99712"/>
+    <w:lvlOverride w:ilvl="0">
+      <w:startOverride w:val="2"/>
+    </w:lvlOverride>
+    <w:lvlOverride w:ilvl="1">
+      <w:startOverride w:val="2"/>
+    </w:lvlOverride>
+    <w:lvlOverride w:ilvl="2">
+      <w:startOverride w:val="2"/>
+    </w:lvlOverride>
+    <w:lvlOverride w:ilvl="3">
+      <w:startOverride w:val="2"/>
+    </w:lvlOverride>
+    <w:lvlOverride w:ilvl="4">
+      <w:startOverride w:val="2"/>
+    </w:lvlOverride>
+    <w:lvlOverride w:ilvl="5">
+      <w:startOverride w:val="2"/>
+    </w:lvlOverride>
+    <w:lvlOverride w:ilvl="6">
+      <w:startOverride w:val="2"/>
+    </w:lvlOverride>
+    <w:lvlOverride w:ilvl="7">
+      <w:startOverride w:val="2"/>
+    </w:lvlOverride>
+    <w:lvlOverride w:ilvl="8">
+      <w:startOverride w:val="2"/>
+    </w:lvlOverride>
+  </w:num>
+  <w:num w:numId="1053">
+    <w:abstractNumId w:val="994320"/>
+    <w:lvlOverride w:ilvl="0">
+      <w:startOverride w:val="20"/>
+    </w:lvlOverride>
+    <w:lvlOverride w:ilvl="1">
+      <w:startOverride w:val="20"/>
+    </w:lvlOverride>
+    <w:lvlOverride w:ilvl="2">
+      <w:startOverride w:val="20"/>
+    </w:lvlOverride>
+    <w:lvlOverride w:ilvl="3">
+      <w:startOverride w:val="20"/>
+    </w:lvlOverride>
+    <w:lvlOverride w:ilvl="4">
+      <w:startOverride w:val="20"/>
+    </w:lvlOverride>
+    <w:lvlOverride w:ilvl="5">
+      <w:startOverride w:val="20"/>
+    </w:lvlOverride>
+    <w:lvlOverride w:ilvl="6">
+      <w:startOverride w:val="20"/>
+    </w:lvlOverride>
+    <w:lvlOverride w:ilvl="7">
+      <w:startOverride w:val="20"/>
+    </w:lvlOverride>
+    <w:lvlOverride w:ilvl="8">
+      <w:startOverride w:val="20"/>
+    </w:lvlOverride>
+  </w:num>
+  <w:num w:numId="1054">
+    <w:abstractNumId w:val="99711"/>
+    <w:lvlOverride w:ilvl="0">
+      <w:startOverride w:val="1"/>
+    </w:lvlOverride>
+    <w:lvlOverride w:ilvl="1">
+      <w:startOverride w:val="1"/>
+    </w:lvlOverride>
+    <w:lvlOverride w:ilvl="2">
+      <w:startOverride w:val="1"/>
+    </w:lvlOverride>
+    <w:lvlOverride w:ilvl="3">
+      <w:startOverride w:val="1"/>
+    </w:lvlOverride>
+    <w:lvlOverride w:ilvl="4">
+      <w:startOverride w:val="1"/>
+    </w:lvlOverride>
+    <w:lvlOverride w:ilvl="5">
+      <w:startOverride w:val="1"/>
+    </w:lvlOverride>
+    <w:lvlOverride w:ilvl="6">
+      <w:startOverride w:val="1"/>
+    </w:lvlOverride>
+    <w:lvlOverride w:ilvl="7">
+      <w:startOverride w:val="1"/>
+    </w:lvlOverride>
+    <w:lvlOverride w:ilvl="8">
+      <w:startOverride w:val="1"/>
+    </w:lvlOverride>
+  </w:num>
+  <w:num w:numId="1055">
+    <w:abstractNumId w:val="99712"/>
+    <w:lvlOverride w:ilvl="0">
+      <w:startOverride w:val="2"/>
+    </w:lvlOverride>
+    <w:lvlOverride w:ilvl="1">
+      <w:startOverride w:val="2"/>
+    </w:lvlOverride>
+    <w:lvlOverride w:ilvl="2">
+      <w:startOverride w:val="2"/>
+    </w:lvlOverride>
+    <w:lvlOverride w:ilvl="3">
+      <w:startOverride w:val="2"/>
+    </w:lvlOverride>
+    <w:lvlOverride w:ilvl="4">
+      <w:startOverride w:val="2"/>
+    </w:lvlOverride>
+    <w:lvlOverride w:ilvl="5">
+      <w:startOverride w:val="2"/>
+    </w:lvlOverride>
+    <w:lvlOverride w:ilvl="6">
+      <w:startOverride w:val="2"/>
+    </w:lvlOverride>
+    <w:lvlOverride w:ilvl="7">
+      <w:startOverride w:val="2"/>
+    </w:lvlOverride>
+    <w:lvlOverride w:ilvl="8">
+      <w:startOverride w:val="2"/>
+    </w:lvlOverride>
+  </w:num>
+  <w:num w:numId="1056">
+    <w:abstractNumId w:val="994321"/>
+    <w:lvlOverride w:ilvl="0">
+      <w:startOverride w:val="21"/>
+    </w:lvlOverride>
+    <w:lvlOverride w:ilvl="1">
+      <w:startOverride w:val="21"/>
+    </w:lvlOverride>
+    <w:lvlOverride w:ilvl="2">
+      <w:startOverride w:val="21"/>
+    </w:lvlOverride>
+    <w:lvlOverride w:ilvl="3">
+      <w:startOverride w:val="21"/>
+    </w:lvlOverride>
+    <w:lvlOverride w:ilvl="4">
+      <w:startOverride w:val="21"/>
+    </w:lvlOverride>
+    <w:lvlOverride w:ilvl="5">
+      <w:startOverride w:val="21"/>
+    </w:lvlOverride>
+    <w:lvlOverride w:ilvl="6">
+      <w:startOverride w:val="21"/>
+    </w:lvlOverride>
+    <w:lvlOverride w:ilvl="7">
+      <w:startOverride w:val="21"/>
+    </w:lvlOverride>
+    <w:lvlOverride w:ilvl="8">
+      <w:startOverride w:val="21"/>
+    </w:lvlOverride>
+  </w:num>
+  <w:num w:numId="1057">
+    <w:abstractNumId w:val="99711"/>
+    <w:lvlOverride w:ilvl="0">
+      <w:startOverride w:val="1"/>
+    </w:lvlOverride>
+    <w:lvlOverride w:ilvl="1">
+      <w:startOverride w:val="1"/>
+    </w:lvlOverride>
+    <w:lvlOverride w:ilvl="2">
+      <w:startOverride w:val="1"/>
+    </w:lvlOverride>
+    <w:lvlOverride w:ilvl="3">
+      <w:startOverride w:val="1"/>
+    </w:lvlOverride>
+    <w:lvlOverride w:ilvl="4">
+      <w:startOverride w:val="1"/>
+    </w:lvlOverride>
+    <w:lvlOverride w:ilvl="5">
+      <w:startOverride w:val="1"/>
+    </w:lvlOverride>
+    <w:lvlOverride w:ilvl="6">
+      <w:startOverride w:val="1"/>
+    </w:lvlOverride>
+    <w:lvlOverride w:ilvl="7">
+      <w:startOverride w:val="1"/>
+    </w:lvlOverride>
+    <w:lvlOverride w:ilvl="8">
+      <w:startOverride w:val="1"/>
+    </w:lvlOverride>
+  </w:num>
+  <w:num w:numId="1058">
+    <w:abstractNumId w:val="99712"/>
+    <w:lvlOverride w:ilvl="0">
+      <w:startOverride w:val="2"/>
+    </w:lvlOverride>
+    <w:lvlOverride w:ilvl="1">
+      <w:startOverride w:val="2"/>
+    </w:lvlOverride>
+    <w:lvlOverride w:ilvl="2">
+      <w:startOverride w:val="2"/>
+    </w:lvlOverride>
+    <w:lvlOverride w:ilvl="3">
+      <w:startOverride w:val="2"/>
+    </w:lvlOverride>
+    <w:lvlOverride w:ilvl="4">
+      <w:startOverride w:val="2"/>
+    </w:lvlOverride>
+    <w:lvlOverride w:ilvl="5">
+      <w:startOverride w:val="2"/>
+    </w:lvlOverride>
+    <w:lvlOverride w:ilvl="6">
+      <w:startOverride w:val="2"/>
+    </w:lvlOverride>
+    <w:lvlOverride w:ilvl="7">
+      <w:startOverride w:val="2"/>
+    </w:lvlOverride>
+    <w:lvlOverride w:ilvl="8">
+      <w:startOverride w:val="2"/>
+    </w:lvlOverride>
+  </w:num>
+  <w:num w:numId="1059">
+    <w:abstractNumId w:val="991"/>
+  </w:num>
+  <w:num w:numId="1060">
+    <w:abstractNumId w:val="994322"/>
+    <w:lvlOverride w:ilvl="0">
+      <w:startOverride w:val="22"/>
+    </w:lvlOverride>
+    <w:lvlOverride w:ilvl="1">
+      <w:startOverride w:val="22"/>
+    </w:lvlOverride>
+    <w:lvlOverride w:ilvl="2">
+      <w:startOverride w:val="22"/>
+    </w:lvlOverride>
+    <w:lvlOverride w:ilvl="3">
+      <w:startOverride w:val="22"/>
+    </w:lvlOverride>
+    <w:lvlOverride w:ilvl="4">
+      <w:startOverride w:val="22"/>
+    </w:lvlOverride>
+    <w:lvlOverride w:ilvl="5">
+      <w:startOverride w:val="22"/>
+    </w:lvlOverride>
+    <w:lvlOverride w:ilvl="6">
+      <w:startOverride w:val="22"/>
+    </w:lvlOverride>
+    <w:lvlOverride w:ilvl="7">
+      <w:startOverride w:val="22"/>
+    </w:lvlOverride>
+    <w:lvlOverride w:ilvl="8">
+      <w:startOverride w:val="22"/>
+    </w:lvlOverride>
+  </w:num>
+  <w:num w:numId="1061">
+    <w:abstractNumId w:val="991"/>
   </w:num>
 </w:numbering>
 </file>

</xml_diff>